<commit_message>
docs: update instruction pdf
</commit_message>
<xml_diff>
--- a/instruction.docx
+++ b/instruction.docx
@@ -75,23 +75,7 @@
           <w:sz w:val="22"/>
           <w:szCs w:val="22"/>
         </w:rPr>
-        <w:t>Python:</w:t>
-      </w:r>
-      <w:r>
-        <w:rPr>
-          <w:rFonts w:ascii="Calibri" w:hAnsi="Calibri" w:cs="Calibri"/>
-          <w:sz w:val="22"/>
-          <w:szCs w:val="22"/>
-        </w:rPr>
-        <w:t xml:space="preserve"> </w:t>
-      </w:r>
-      <w:r>
-        <w:rPr>
-          <w:rFonts w:ascii="Calibri" w:hAnsi="Calibri" w:cs="Calibri"/>
-          <w:sz w:val="22"/>
-          <w:szCs w:val="22"/>
-        </w:rPr>
-        <w:t>Version 3.x recommended.</w:t>
+        <w:t>Python: Version 3.x recommended.</w:t>
       </w:r>
     </w:p>
     <w:p>
@@ -114,23 +98,7 @@
           <w:sz w:val="22"/>
           <w:szCs w:val="22"/>
         </w:rPr>
-        <w:t>pip:</w:t>
-      </w:r>
-      <w:r>
-        <w:rPr>
-          <w:rFonts w:ascii="Calibri" w:hAnsi="Calibri" w:cs="Calibri"/>
-          <w:sz w:val="22"/>
-          <w:szCs w:val="22"/>
-        </w:rPr>
-        <w:t xml:space="preserve"> </w:t>
-      </w:r>
-      <w:r>
-        <w:rPr>
-          <w:rFonts w:ascii="Calibri" w:hAnsi="Calibri" w:cs="Calibri"/>
-          <w:sz w:val="22"/>
-          <w:szCs w:val="22"/>
-        </w:rPr>
-        <w:t>Python package installer.</w:t>
+        <w:t>pip: Python package installer.</w:t>
       </w:r>
     </w:p>
     <w:p>
@@ -176,15 +144,7 @@
           <w:sz w:val="22"/>
           <w:szCs w:val="22"/>
         </w:rPr>
-        <w:t>(</w:t>
-      </w:r>
-      <w:r>
-        <w:rPr>
-          <w:rFonts w:ascii="Calibri" w:hAnsi="Calibri" w:cs="Calibri"/>
-          <w:sz w:val="22"/>
-          <w:szCs w:val="22"/>
-        </w:rPr>
-        <w:t>Optional): CUDA-enabled GPU for significantly faster training and evaluation.</w:t>
+        <w:t>(Optional): CUDA-enabled GPU for significantly faster training and evaluation.</w:t>
       </w:r>
     </w:p>
     <w:p>
@@ -451,7 +411,6 @@
     </w:p>
     <w:p>
       <w:pPr>
-        <w:spacing w:after="0"/>
         <w:jc w:val="both"/>
         <w:rPr>
           <w:rFonts w:ascii="Consolas" w:hAnsi="Consolas" w:cs="Calibri"/>
@@ -503,15 +462,72 @@
     </w:p>
     <w:p>
       <w:pPr>
-        <w:spacing w:after="0"/>
-        <w:jc w:val="both"/>
-        <w:rPr>
-          <w:rFonts w:ascii="Consolas" w:hAnsi="Consolas" w:cs="Calibri"/>
-          <w:sz w:val="20"/>
-          <w:szCs w:val="20"/>
-          <w:shd w:val="pct15" w:color="auto" w:fill="FFFFFF"/>
-        </w:rPr>
-      </w:pPr>
+        <w:jc w:val="both"/>
+        <w:rPr>
+          <w:rFonts w:ascii="Calibri" w:hAnsi="Calibri" w:cs="Calibri"/>
+          <w:sz w:val="22"/>
+          <w:szCs w:val="22"/>
+        </w:rPr>
+      </w:pPr>
+      <w:r>
+        <w:rPr>
+          <w:rFonts w:ascii="Calibri" w:hAnsi="Calibri" w:cs="Calibri"/>
+          <w:sz w:val="22"/>
+          <w:szCs w:val="22"/>
+        </w:rPr>
+        <w:t>If you're using a MacBook with an M1, M2, or M3 chip, we suggest enabling CPU fallback for better compatibility:</w:t>
+      </w:r>
+    </w:p>
+    <w:p>
+      <w:pPr>
+        <w:jc w:val="both"/>
+        <w:rPr>
+          <w:rFonts w:ascii="Consolas" w:hAnsi="Consolas" w:cs="Calibri"/>
+          <w:sz w:val="20"/>
+          <w:szCs w:val="20"/>
+          <w:shd w:val="pct15" w:color="auto" w:fill="FFFFFF"/>
+        </w:rPr>
+      </w:pPr>
+      <w:r>
+        <w:rPr>
+          <w:rFonts w:ascii="Consolas" w:hAnsi="Consolas" w:cs="Calibri"/>
+          <w:sz w:val="20"/>
+          <w:szCs w:val="20"/>
+          <w:shd w:val="pct15" w:color="auto" w:fill="FFFFFF"/>
+        </w:rPr>
+        <w:t xml:space="preserve">PYTORCH_ENABLE_MPS_FALLBACK=1 python -m </w:t>
+      </w:r>
+      <w:proofErr w:type="spellStart"/>
+      <w:r>
+        <w:rPr>
+          <w:rFonts w:ascii="Consolas" w:hAnsi="Consolas" w:cs="Calibri"/>
+          <w:sz w:val="20"/>
+          <w:szCs w:val="20"/>
+          <w:shd w:val="pct15" w:color="auto" w:fill="FFFFFF"/>
+        </w:rPr>
+        <w:t>supervised.train</w:t>
+      </w:r>
+      <w:proofErr w:type="spellEnd"/>
+      <w:r>
+        <w:rPr>
+          <w:rFonts w:ascii="Consolas" w:hAnsi="Consolas" w:cs="Calibri"/>
+          <w:sz w:val="20"/>
+          <w:szCs w:val="20"/>
+          <w:shd w:val="pct15" w:color="auto" w:fill="FFFFFF"/>
+        </w:rPr>
+        <w:t xml:space="preserve"> --model=</w:t>
+      </w:r>
+      <w:proofErr w:type="spellStart"/>
+      <w:r>
+        <w:rPr>
+          <w:rFonts w:ascii="Consolas" w:hAnsi="Consolas" w:cs="Calibri"/>
+          <w:sz w:val="20"/>
+          <w:szCs w:val="20"/>
+          <w:shd w:val="pct15" w:color="auto" w:fill="FFFFFF"/>
+        </w:rPr>
+        <w:t>segnet</w:t>
+      </w:r>
+      <w:proofErr w:type="spellEnd"/>
     </w:p>
     <w:p>
       <w:pPr>
@@ -914,6 +930,7 @@
           <w:sz w:val="22"/>
           <w:szCs w:val="22"/>
         </w:rPr>
+        <w:lastRenderedPageBreak/>
         <w:t>collate_contour</w:t>
       </w:r>
       <w:proofErr w:type="spellEnd"/>
@@ -959,7 +976,6 @@
         <w:pStyle w:val="Heading3"/>
       </w:pPr>
       <w:r>
-        <w:lastRenderedPageBreak/>
         <w:t>Weakly Supervised Model</w:t>
       </w:r>
     </w:p>
@@ -1028,15 +1044,7 @@
           <w:sz w:val="22"/>
           <w:szCs w:val="22"/>
         </w:rPr>
-        <w:t>ithout regularisation</w:t>
-      </w:r>
-      <w:r>
-        <w:rPr>
-          <w:rFonts w:ascii="Calibri" w:hAnsi="Calibri" w:cs="Calibri"/>
-          <w:sz w:val="22"/>
-          <w:szCs w:val="22"/>
-        </w:rPr>
-        <w:t>:</w:t>
+        <w:t>ithout regularisation:</w:t>
       </w:r>
       <w:r>
         <w:rPr>
@@ -1514,10 +1522,20 @@
       <w:r>
         <w:rPr>
           <w:rFonts w:ascii="Calibri" w:hAnsi="Calibri" w:cs="Calibri"/>
-          <w:sz w:val="22"/>
-          <w:szCs w:val="22"/>
-        </w:rPr>
-        <w:t>model: Classification model name, allowed value ['</w:t>
+          <w:b/>
+          <w:bCs/>
+          <w:sz w:val="22"/>
+          <w:szCs w:val="22"/>
+        </w:rPr>
+        <w:t>model</w:t>
+      </w:r>
+      <w:r>
+        <w:rPr>
+          <w:rFonts w:ascii="Calibri" w:hAnsi="Calibri" w:cs="Calibri"/>
+          <w:sz w:val="22"/>
+          <w:szCs w:val="22"/>
+        </w:rPr>
+        <w:t>: Classification model name, allowed value ['</w:t>
       </w:r>
       <w:proofErr w:type="spellStart"/>
       <w:r>
@@ -1774,10 +1792,20 @@
       <w:r>
         <w:rPr>
           <w:rFonts w:ascii="Calibri" w:hAnsi="Calibri" w:cs="Calibri"/>
-          <w:sz w:val="22"/>
-          <w:szCs w:val="22"/>
-        </w:rPr>
-        <w:t>mode: Classification model name, allowed value ['</w:t>
+          <w:b/>
+          <w:bCs/>
+          <w:sz w:val="22"/>
+          <w:szCs w:val="22"/>
+        </w:rPr>
+        <w:t>mode</w:t>
+      </w:r>
+      <w:r>
+        <w:rPr>
+          <w:rFonts w:ascii="Calibri" w:hAnsi="Calibri" w:cs="Calibri"/>
+          <w:sz w:val="22"/>
+          <w:szCs w:val="22"/>
+        </w:rPr>
+        <w:t>: Classification model name, allowed value ['</w:t>
       </w:r>
       <w:proofErr w:type="spellStart"/>
       <w:r>
@@ -2180,7 +2208,6 @@
           <w:sz w:val="22"/>
           <w:szCs w:val="22"/>
         </w:rPr>
-        <w:lastRenderedPageBreak/>
         <w:t>model</w:t>
       </w:r>
       <w:r>
@@ -3224,6 +3251,7 @@
           <w:sz w:val="22"/>
           <w:szCs w:val="22"/>
         </w:rPr>
+        <w:lastRenderedPageBreak/>
         <w:t>Important Note:</w:t>
       </w:r>
       <w:r>
@@ -3361,7 +3389,6 @@
         <w:pStyle w:val="Heading4"/>
       </w:pPr>
       <w:r>
-        <w:lastRenderedPageBreak/>
         <w:t>Step 3: Train Segmentation Models</w:t>
       </w:r>
     </w:p>
@@ -3478,7 +3505,6 @@
           <w:bCs/>
           <w:sz w:val="22"/>
           <w:szCs w:val="22"/>
-          <w:lang w:val="fr-FR"/>
         </w:rPr>
         <w:t>run_name</w:t>
       </w:r>
@@ -3514,7 +3540,6 @@
           <w:bCs/>
           <w:sz w:val="22"/>
           <w:szCs w:val="22"/>
-          <w:lang w:val="fr-FR"/>
         </w:rPr>
         <w:t>data_dir</w:t>
       </w:r>
@@ -3664,7 +3689,6 @@
           <w:bCs/>
           <w:sz w:val="22"/>
           <w:szCs w:val="22"/>
-          <w:lang w:val="fr-FR"/>
         </w:rPr>
         <w:t>batch_size</w:t>
       </w:r>
@@ -3700,7 +3724,6 @@
           <w:bCs/>
           <w:sz w:val="22"/>
           <w:szCs w:val="22"/>
-          <w:lang w:val="fr-FR"/>
         </w:rPr>
         <w:t>lr</w:t>
       </w:r>
@@ -3735,7 +3758,6 @@
           <w:bCs/>
           <w:sz w:val="22"/>
           <w:szCs w:val="22"/>
-          <w:lang w:val="fr-FR"/>
         </w:rPr>
         <w:t xml:space="preserve">epochs </w:t>
       </w:r>
@@ -3770,7 +3792,6 @@
           <w:bCs/>
           <w:sz w:val="22"/>
           <w:szCs w:val="22"/>
-          <w:lang w:val="fr-FR"/>
         </w:rPr>
         <w:t>num_workers</w:t>
       </w:r>
@@ -3806,7 +3827,6 @@
           <w:bCs/>
           <w:sz w:val="22"/>
           <w:szCs w:val="22"/>
-          <w:lang w:val="fr-FR"/>
         </w:rPr>
         <w:t>img_size</w:t>
       </w:r>
@@ -3842,7 +3862,6 @@
           <w:bCs/>
           <w:sz w:val="22"/>
           <w:szCs w:val="22"/>
-          <w:lang w:val="fr-FR"/>
         </w:rPr>
         <w:t>checkpoint_dir</w:t>
       </w:r>
@@ -4693,6 +4712,7 @@
           <w:sz w:val="20"/>
           <w:szCs w:val="20"/>
         </w:rPr>
+        <w:lastRenderedPageBreak/>
         <w:t xml:space="preserve">        </w:t>
       </w:r>
       <w:r>
@@ -5047,7 +5067,6 @@
           <w:sz w:val="20"/>
           <w:szCs w:val="20"/>
         </w:rPr>
-        <w:lastRenderedPageBreak/>
         <w:t xml:space="preserve">        </w:t>
       </w:r>
       <w:r>
@@ -5885,6 +5904,7 @@
           <w:sz w:val="20"/>
           <w:szCs w:val="20"/>
           <w:shd w:val="pct15" w:color="auto" w:fill="FFFFFF"/>
+          <w:lang w:val="fr-FR"/>
         </w:rPr>
       </w:pPr>
       <w:r>
@@ -5901,6 +5921,7 @@
           <w:sz w:val="20"/>
           <w:szCs w:val="20"/>
           <w:shd w:val="pct15" w:color="auto" w:fill="FFFFFF"/>
+          <w:lang w:val="fr-FR"/>
         </w:rPr>
         <w:t>--</w:t>
       </w:r>
@@ -5911,6 +5932,7 @@
           <w:sz w:val="20"/>
           <w:szCs w:val="20"/>
           <w:shd w:val="pct15" w:color="auto" w:fill="FFFFFF"/>
+          <w:lang w:val="fr-FR"/>
         </w:rPr>
         <w:t>supervision_mode</w:t>
       </w:r>
@@ -5921,6 +5943,7 @@
           <w:sz w:val="20"/>
           <w:szCs w:val="20"/>
           <w:shd w:val="pct15" w:color="auto" w:fill="FFFFFF"/>
+          <w:lang w:val="fr-FR"/>
         </w:rPr>
         <w:t xml:space="preserve"> </w:t>
       </w:r>
@@ -5931,6 +5954,7 @@
           <w:sz w:val="20"/>
           <w:szCs w:val="20"/>
           <w:shd w:val="pct15" w:color="auto" w:fill="FFFFFF"/>
+          <w:lang w:val="fr-FR"/>
         </w:rPr>
         <w:t>hybrid_points_scribbles</w:t>
       </w:r>
@@ -5941,6 +5965,7 @@
           <w:sz w:val="20"/>
           <w:szCs w:val="20"/>
           <w:shd w:val="pct15" w:color="auto" w:fill="FFFFFF"/>
+          <w:lang w:val="fr-FR"/>
         </w:rPr>
         <w:t xml:space="preserve"> \</w:t>
       </w:r>
@@ -5961,6 +5986,7 @@
           <w:rFonts w:ascii="Consolas" w:hAnsi="Consolas" w:cs="Calibri"/>
           <w:sz w:val="20"/>
           <w:szCs w:val="20"/>
+          <w:lang w:val="fr-FR"/>
         </w:rPr>
         <w:t xml:space="preserve">        </w:t>
       </w:r>
@@ -6931,6 +6957,7 @@
           <w:szCs w:val="20"/>
           <w:shd w:val="pct15" w:color="auto" w:fill="FFFFFF"/>
         </w:rPr>
+        <w:lastRenderedPageBreak/>
         <w:t xml:space="preserve">        --</w:t>
       </w:r>
       <w:proofErr w:type="spellStart"/>
@@ -7140,7 +7167,6 @@
           <w:sz w:val="20"/>
           <w:szCs w:val="20"/>
         </w:rPr>
-        <w:lastRenderedPageBreak/>
         <w:t xml:space="preserve">        </w:t>
       </w:r>
       <w:r>
@@ -8856,23 +8882,14 @@
     </w:p>
     <w:p>
       <w:pPr>
-        <w:jc w:val="both"/>
-        <w:rPr>
-          <w:rFonts w:ascii="Calibri" w:hAnsi="Calibri" w:cs="Calibri"/>
-          <w:sz w:val="22"/>
-          <w:szCs w:val="22"/>
-        </w:rPr>
-      </w:pPr>
-    </w:p>
-    <w:p>
-      <w:pPr>
-        <w:jc w:val="both"/>
-        <w:rPr>
-          <w:rFonts w:ascii="Calibri" w:hAnsi="Calibri" w:cs="Calibri"/>
-          <w:sz w:val="22"/>
-          <w:szCs w:val="22"/>
-        </w:rPr>
-      </w:pPr>
+        <w:pStyle w:val="Heading5"/>
+      </w:pPr>
+      <w:r>
+        <w:t>Evaluation</w:t>
+      </w:r>
+      <w:r>
+        <w:t xml:space="preserve"> Arguments:</w:t>
+      </w:r>
     </w:p>
     <w:p>
       <w:pPr>
@@ -8977,7 +8994,16 @@
           <w:sz w:val="22"/>
           <w:szCs w:val="22"/>
         </w:rPr>
-        <w:t>`) you want to evaluate. These should typically be the checkpoints saved based on the best validation performance during training (e.g., `_</w:t>
+        <w:t xml:space="preserve">`) you want to evaluate. These should typically be the checkpoints saved based on the </w:t>
+      </w:r>
+      <w:r>
+        <w:rPr>
+          <w:rFonts w:ascii="Calibri" w:hAnsi="Calibri" w:cs="Calibri"/>
+          <w:sz w:val="22"/>
+          <w:szCs w:val="22"/>
+        </w:rPr>
+        <w:lastRenderedPageBreak/>
+        <w:t>best validation performance during training (e.g., `_</w:t>
       </w:r>
       <w:proofErr w:type="spellStart"/>
       <w:r>
@@ -9055,7 +9081,6 @@
           <w:sz w:val="22"/>
           <w:szCs w:val="22"/>
         </w:rPr>
-        <w:lastRenderedPageBreak/>
         <w:t>device</w:t>
       </w:r>
       <w:r>

</xml_diff>

<commit_message>
Updated files with link to pseudomask
</commit_message>
<xml_diff>
--- a/instruction.docx
+++ b/instruction.docx
@@ -2271,45 +2271,6 @@
     </w:p>
     <w:p>
       <w:pPr>
-        <w:jc w:val="both"/>
-        <w:rPr>
-          <w:rFonts w:ascii="Calibri" w:hAnsi="Calibri" w:cs="Calibri"/>
-          <w:sz w:val="22"/>
-          <w:szCs w:val="22"/>
-        </w:rPr>
-      </w:pPr>
-      <w:r>
-        <w:rPr>
-          <w:rFonts w:ascii="Calibri" w:hAnsi="Calibri" w:cs="Calibri"/>
-          <w:sz w:val="22"/>
-          <w:szCs w:val="22"/>
-        </w:rPr>
-        <w:lastRenderedPageBreak/>
-        <w:t xml:space="preserve">All available command argument for </w:t>
-      </w:r>
-      <w:r>
-        <w:rPr>
-          <w:rFonts w:ascii="Calibri" w:hAnsi="Calibri" w:cs="Calibri"/>
-          <w:b/>
-          <w:bCs/>
-          <w:i/>
-          <w:iCs/>
-          <w:sz w:val="22"/>
-          <w:szCs w:val="22"/>
-        </w:rPr>
-        <w:t>postprocessing</w:t>
-      </w:r>
-      <w:r>
-        <w:rPr>
-          <w:rFonts w:ascii="Calibri" w:hAnsi="Calibri" w:cs="Calibri"/>
-          <w:sz w:val="22"/>
-          <w:szCs w:val="22"/>
-        </w:rPr>
-        <w:t>:</w:t>
-      </w:r>
-    </w:p>
-    <w:p>
-      <w:pPr>
         <w:pStyle w:val="ListParagraph"/>
         <w:numPr>
           <w:ilvl w:val="0"/>
@@ -2322,1708 +2283,6 @@
           <w:szCs w:val="22"/>
         </w:rPr>
       </w:pPr>
-      <w:r>
-        <w:rPr>
-          <w:rFonts w:ascii="Calibri" w:hAnsi="Calibri" w:cs="Calibri"/>
-          <w:b/>
-          <w:bCs/>
-          <w:sz w:val="22"/>
-          <w:szCs w:val="22"/>
-        </w:rPr>
-        <w:t>mode</w:t>
-      </w:r>
-      <w:r>
-        <w:rPr>
-          <w:rFonts w:ascii="Calibri" w:hAnsi="Calibri" w:cs="Calibri"/>
-          <w:b/>
-          <w:bCs/>
-          <w:sz w:val="22"/>
-          <w:szCs w:val="22"/>
-        </w:rPr>
-        <w:t>l</w:t>
-      </w:r>
-      <w:r>
-        <w:rPr>
-          <w:rFonts w:ascii="Calibri" w:hAnsi="Calibri" w:cs="Calibri"/>
-          <w:sz w:val="22"/>
-          <w:szCs w:val="22"/>
-        </w:rPr>
-        <w:t>: Classification model name, allowed value ['</w:t>
-      </w:r>
-      <w:proofErr w:type="spellStart"/>
-      <w:r>
-        <w:rPr>
-          <w:rFonts w:ascii="Calibri" w:hAnsi="Calibri" w:cs="Calibri"/>
-          <w:sz w:val="22"/>
-          <w:szCs w:val="22"/>
-        </w:rPr>
-        <w:t>resnet</w:t>
-      </w:r>
-      <w:proofErr w:type="spellEnd"/>
-      <w:r>
-        <w:rPr>
-          <w:rFonts w:ascii="Calibri" w:hAnsi="Calibri" w:cs="Calibri"/>
-          <w:sz w:val="22"/>
-          <w:szCs w:val="22"/>
-        </w:rPr>
-        <w:t>', '</w:t>
-      </w:r>
-      <w:proofErr w:type="spellStart"/>
-      <w:r>
-        <w:rPr>
-          <w:rFonts w:ascii="Calibri" w:hAnsi="Calibri" w:cs="Calibri"/>
-          <w:sz w:val="22"/>
-          <w:szCs w:val="22"/>
-        </w:rPr>
-        <w:t>resnet_crm</w:t>
-      </w:r>
-      <w:proofErr w:type="spellEnd"/>
-      <w:r>
-        <w:rPr>
-          <w:rFonts w:ascii="Calibri" w:hAnsi="Calibri" w:cs="Calibri"/>
-          <w:sz w:val="22"/>
-          <w:szCs w:val="22"/>
-        </w:rPr>
-        <w:t>', '</w:t>
-      </w:r>
-      <w:proofErr w:type="spellStart"/>
-      <w:r>
-        <w:rPr>
-          <w:rFonts w:ascii="Calibri" w:hAnsi="Calibri" w:cs="Calibri"/>
-          <w:sz w:val="22"/>
-          <w:szCs w:val="22"/>
-        </w:rPr>
-        <w:t>resnet_drs</w:t>
-      </w:r>
-      <w:proofErr w:type="spellEnd"/>
-      <w:r>
-        <w:rPr>
-          <w:rFonts w:ascii="Calibri" w:hAnsi="Calibri" w:cs="Calibri"/>
-          <w:sz w:val="22"/>
-          <w:szCs w:val="22"/>
-        </w:rPr>
-        <w:t xml:space="preserve">'] </w:t>
-      </w:r>
-    </w:p>
-    <w:p>
-      <w:pPr>
-        <w:jc w:val="both"/>
-        <w:rPr>
-          <w:rFonts w:ascii="Calibri" w:hAnsi="Calibri" w:cs="Calibri"/>
-          <w:sz w:val="22"/>
-          <w:szCs w:val="22"/>
-        </w:rPr>
-      </w:pPr>
-      <w:r>
-        <w:rPr>
-          <w:rFonts w:ascii="Calibri" w:hAnsi="Calibri" w:cs="Calibri"/>
-          <w:sz w:val="22"/>
-          <w:szCs w:val="22"/>
-        </w:rPr>
-        <w:t>Sample heatmap images are generated in the `cam/output/cam_grid.jpg`</w:t>
-      </w:r>
-    </w:p>
-    <w:p>
-      <w:pPr>
-        <w:pStyle w:val="Heading4"/>
-      </w:pPr>
-      <w:r>
-        <w:t xml:space="preserve">Train the </w:t>
-      </w:r>
-      <w:proofErr w:type="spellStart"/>
-      <w:r>
-        <w:t>SegNet</w:t>
-      </w:r>
-      <w:proofErr w:type="spellEnd"/>
-      <w:r>
-        <w:t xml:space="preserve"> segmentation model with pseudo masks</w:t>
-      </w:r>
-    </w:p>
-    <w:p>
-      <w:pPr>
-        <w:jc w:val="both"/>
-        <w:rPr>
-          <w:rFonts w:ascii="Calibri" w:hAnsi="Calibri" w:cs="Calibri"/>
-          <w:sz w:val="22"/>
-          <w:szCs w:val="22"/>
-        </w:rPr>
-      </w:pPr>
-      <w:r>
-        <w:rPr>
-          <w:rFonts w:ascii="Calibri" w:hAnsi="Calibri" w:cs="Calibri"/>
-          <w:sz w:val="22"/>
-          <w:szCs w:val="22"/>
-        </w:rPr>
-        <w:t xml:space="preserve">If classifier used in previous steps is simple </w:t>
-      </w:r>
-      <w:proofErr w:type="spellStart"/>
-      <w:r>
-        <w:rPr>
-          <w:rFonts w:ascii="Calibri" w:hAnsi="Calibri" w:cs="Calibri"/>
-          <w:sz w:val="22"/>
-          <w:szCs w:val="22"/>
-        </w:rPr>
-        <w:t>resnet</w:t>
-      </w:r>
-      <w:proofErr w:type="spellEnd"/>
-      <w:r>
-        <w:rPr>
-          <w:rFonts w:ascii="Calibri" w:hAnsi="Calibri" w:cs="Calibri"/>
-          <w:sz w:val="22"/>
-          <w:szCs w:val="22"/>
-        </w:rPr>
-        <w:t xml:space="preserve">, model and pseudo masks are </w:t>
-      </w:r>
-      <w:proofErr w:type="gramStart"/>
-      <w:r>
-        <w:rPr>
-          <w:rFonts w:ascii="Calibri" w:hAnsi="Calibri" w:cs="Calibri"/>
-          <w:sz w:val="22"/>
-          <w:szCs w:val="22"/>
-        </w:rPr>
-        <w:t>save</w:t>
-      </w:r>
-      <w:proofErr w:type="gramEnd"/>
-      <w:r>
-        <w:rPr>
-          <w:rFonts w:ascii="Calibri" w:hAnsi="Calibri" w:cs="Calibri"/>
-          <w:sz w:val="22"/>
-          <w:szCs w:val="22"/>
-        </w:rPr>
-        <w:t xml:space="preserve"> in cam/</w:t>
-      </w:r>
-      <w:proofErr w:type="spellStart"/>
-      <w:r>
-        <w:rPr>
-          <w:rFonts w:ascii="Calibri" w:hAnsi="Calibri" w:cs="Calibri"/>
-          <w:sz w:val="22"/>
-          <w:szCs w:val="22"/>
-        </w:rPr>
-        <w:t>saved_models</w:t>
-      </w:r>
-      <w:proofErr w:type="spellEnd"/>
-      <w:r>
-        <w:rPr>
-          <w:rFonts w:ascii="Calibri" w:hAnsi="Calibri" w:cs="Calibri"/>
-          <w:sz w:val="22"/>
-          <w:szCs w:val="22"/>
-        </w:rPr>
-        <w:t xml:space="preserve"> folder:</w:t>
-      </w:r>
-    </w:p>
-    <w:p>
-      <w:pPr>
-        <w:rPr>
-          <w:rFonts w:ascii="Calibri" w:hAnsi="Calibri" w:cs="Calibri"/>
-          <w:sz w:val="22"/>
-          <w:szCs w:val="22"/>
-        </w:rPr>
-      </w:pPr>
-      <w:r>
-        <w:rPr>
-          <w:rFonts w:ascii="Consolas" w:hAnsi="Consolas" w:cs="Calibri"/>
-          <w:sz w:val="20"/>
-          <w:szCs w:val="20"/>
-          <w:shd w:val="pct15" w:color="auto" w:fill="FFFFFF"/>
-        </w:rPr>
-        <w:t xml:space="preserve">python -m </w:t>
-      </w:r>
-      <w:proofErr w:type="spellStart"/>
-      <w:r>
-        <w:rPr>
-          <w:rFonts w:ascii="Consolas" w:hAnsi="Consolas" w:cs="Calibri"/>
-          <w:sz w:val="20"/>
-          <w:szCs w:val="20"/>
-          <w:shd w:val="pct15" w:color="auto" w:fill="FFFFFF"/>
-        </w:rPr>
-        <w:t>supervised.train</w:t>
-      </w:r>
-      <w:proofErr w:type="spellEnd"/>
-      <w:r>
-        <w:rPr>
-          <w:rFonts w:ascii="Consolas" w:hAnsi="Consolas" w:cs="Calibri"/>
-          <w:sz w:val="20"/>
-          <w:szCs w:val="20"/>
-          <w:shd w:val="pct15" w:color="auto" w:fill="FFFFFF"/>
-        </w:rPr>
-        <w:t xml:space="preserve"> --model=</w:t>
-      </w:r>
-      <w:proofErr w:type="spellStart"/>
-      <w:r>
-        <w:rPr>
-          <w:rFonts w:ascii="Consolas" w:hAnsi="Consolas" w:cs="Calibri"/>
-          <w:sz w:val="20"/>
-          <w:szCs w:val="20"/>
-          <w:shd w:val="pct15" w:color="auto" w:fill="FFFFFF"/>
-        </w:rPr>
-        <w:t>segnet</w:t>
-      </w:r>
-      <w:proofErr w:type="spellEnd"/>
-      <w:r>
-        <w:rPr>
-          <w:rFonts w:ascii="Consolas" w:hAnsi="Consolas" w:cs="Calibri"/>
-          <w:sz w:val="20"/>
-          <w:szCs w:val="20"/>
-          <w:shd w:val="pct15" w:color="auto" w:fill="FFFFFF"/>
-        </w:rPr>
-        <w:t xml:space="preserve"> --pseudo --pseudo_path=cam/saved_models/resnet_pet_cam_pseudo.pt</w:t>
-      </w:r>
-    </w:p>
-    <w:p>
-      <w:pPr>
-        <w:jc w:val="both"/>
-        <w:rPr>
-          <w:rFonts w:ascii="Calibri" w:hAnsi="Calibri" w:cs="Calibri"/>
-          <w:sz w:val="22"/>
-          <w:szCs w:val="22"/>
-        </w:rPr>
-      </w:pPr>
-      <w:r>
-        <w:rPr>
-          <w:rFonts w:ascii="Calibri" w:hAnsi="Calibri" w:cs="Calibri"/>
-          <w:sz w:val="22"/>
-          <w:szCs w:val="22"/>
-        </w:rPr>
-        <w:t xml:space="preserve">If classifier used earlier is with regularisation, i.e. </w:t>
-      </w:r>
-      <w:proofErr w:type="spellStart"/>
-      <w:r>
-        <w:rPr>
-          <w:rFonts w:ascii="Calibri" w:hAnsi="Calibri" w:cs="Calibri"/>
-          <w:sz w:val="22"/>
-          <w:szCs w:val="22"/>
-        </w:rPr>
-        <w:t>resnet_crm</w:t>
-      </w:r>
-      <w:proofErr w:type="spellEnd"/>
-      <w:r>
-        <w:rPr>
-          <w:rFonts w:ascii="Calibri" w:hAnsi="Calibri" w:cs="Calibri"/>
-          <w:sz w:val="22"/>
-          <w:szCs w:val="22"/>
-        </w:rPr>
-        <w:t xml:space="preserve"> or </w:t>
-      </w:r>
-      <w:proofErr w:type="spellStart"/>
-      <w:r>
-        <w:rPr>
-          <w:rFonts w:ascii="Calibri" w:hAnsi="Calibri" w:cs="Calibri"/>
-          <w:sz w:val="22"/>
-          <w:szCs w:val="22"/>
-        </w:rPr>
-        <w:t>resnet_drs</w:t>
-      </w:r>
-      <w:proofErr w:type="spellEnd"/>
-      <w:r>
-        <w:rPr>
-          <w:rFonts w:ascii="Calibri" w:hAnsi="Calibri" w:cs="Calibri"/>
-          <w:sz w:val="22"/>
-          <w:szCs w:val="22"/>
-        </w:rPr>
-        <w:t xml:space="preserve">, model and pseudo masks are </w:t>
-      </w:r>
-      <w:proofErr w:type="gramStart"/>
-      <w:r>
-        <w:rPr>
-          <w:rFonts w:ascii="Calibri" w:hAnsi="Calibri" w:cs="Calibri"/>
-          <w:sz w:val="22"/>
-          <w:szCs w:val="22"/>
-        </w:rPr>
-        <w:t>save</w:t>
-      </w:r>
-      <w:proofErr w:type="gramEnd"/>
-      <w:r>
-        <w:rPr>
-          <w:rFonts w:ascii="Calibri" w:hAnsi="Calibri" w:cs="Calibri"/>
-          <w:sz w:val="22"/>
-          <w:szCs w:val="22"/>
-        </w:rPr>
-        <w:t xml:space="preserve"> in </w:t>
-      </w:r>
-      <w:proofErr w:type="spellStart"/>
-      <w:r>
-        <w:rPr>
-          <w:rFonts w:ascii="Calibri" w:hAnsi="Calibri" w:cs="Calibri"/>
-          <w:sz w:val="22"/>
-          <w:szCs w:val="22"/>
-        </w:rPr>
-        <w:t>crm_models</w:t>
-      </w:r>
-      <w:proofErr w:type="spellEnd"/>
-      <w:r>
-        <w:rPr>
-          <w:rFonts w:ascii="Calibri" w:hAnsi="Calibri" w:cs="Calibri"/>
-          <w:sz w:val="22"/>
-          <w:szCs w:val="22"/>
-        </w:rPr>
-        <w:t>/ folder:</w:t>
-      </w:r>
-    </w:p>
-    <w:p>
-      <w:pPr>
-        <w:rPr>
-          <w:rFonts w:ascii="Calibri" w:hAnsi="Calibri" w:cs="Calibri"/>
-          <w:sz w:val="22"/>
-          <w:szCs w:val="22"/>
-        </w:rPr>
-      </w:pPr>
-      <w:r>
-        <w:rPr>
-          <w:rFonts w:ascii="Consolas" w:hAnsi="Consolas" w:cs="Calibri"/>
-          <w:sz w:val="20"/>
-          <w:szCs w:val="20"/>
-          <w:shd w:val="pct15" w:color="auto" w:fill="FFFFFF"/>
-        </w:rPr>
-        <w:t xml:space="preserve">python -m </w:t>
-      </w:r>
-      <w:proofErr w:type="spellStart"/>
-      <w:r>
-        <w:rPr>
-          <w:rFonts w:ascii="Consolas" w:hAnsi="Consolas" w:cs="Calibri"/>
-          <w:sz w:val="20"/>
-          <w:szCs w:val="20"/>
-          <w:shd w:val="pct15" w:color="auto" w:fill="FFFFFF"/>
-        </w:rPr>
-        <w:t>supervised.train</w:t>
-      </w:r>
-      <w:proofErr w:type="spellEnd"/>
-      <w:r>
-        <w:rPr>
-          <w:rFonts w:ascii="Consolas" w:hAnsi="Consolas" w:cs="Calibri"/>
-          <w:sz w:val="20"/>
-          <w:szCs w:val="20"/>
-          <w:shd w:val="pct15" w:color="auto" w:fill="FFFFFF"/>
-        </w:rPr>
-        <w:t xml:space="preserve"> --model=</w:t>
-      </w:r>
-      <w:proofErr w:type="spellStart"/>
-      <w:r>
-        <w:rPr>
-          <w:rFonts w:ascii="Consolas" w:hAnsi="Consolas" w:cs="Calibri"/>
-          <w:sz w:val="20"/>
-          <w:szCs w:val="20"/>
-          <w:shd w:val="pct15" w:color="auto" w:fill="FFFFFF"/>
-        </w:rPr>
-        <w:t>segnet</w:t>
-      </w:r>
-      <w:proofErr w:type="spellEnd"/>
-      <w:r>
-        <w:rPr>
-          <w:rFonts w:ascii="Consolas" w:hAnsi="Consolas" w:cs="Calibri"/>
-          <w:sz w:val="20"/>
-          <w:szCs w:val="20"/>
-          <w:shd w:val="pct15" w:color="auto" w:fill="FFFFFF"/>
-        </w:rPr>
-        <w:t xml:space="preserve"> --pseudo --pseudo_path=cam/saved_models/resnet_pet_gradcampp_crm_pseudo.pt</w:t>
-      </w:r>
-    </w:p>
-    <w:p>
-      <w:pPr>
-        <w:jc w:val="both"/>
-        <w:rPr>
-          <w:rFonts w:ascii="Calibri" w:hAnsi="Calibri" w:cs="Calibri"/>
-          <w:sz w:val="22"/>
-          <w:szCs w:val="22"/>
-        </w:rPr>
-      </w:pPr>
-    </w:p>
-    <w:p>
-      <w:pPr>
-        <w:jc w:val="both"/>
-        <w:rPr>
-          <w:rFonts w:ascii="Calibri" w:hAnsi="Calibri" w:cs="Calibri"/>
-          <w:sz w:val="22"/>
-          <w:szCs w:val="22"/>
-        </w:rPr>
-      </w:pPr>
-      <w:r>
-        <w:rPr>
-          <w:rFonts w:ascii="Calibri" w:hAnsi="Calibri" w:cs="Calibri"/>
-          <w:sz w:val="22"/>
-          <w:szCs w:val="22"/>
-        </w:rPr>
-        <w:t>All available command argument</w:t>
-      </w:r>
-      <w:r>
-        <w:rPr>
-          <w:rFonts w:ascii="Calibri" w:hAnsi="Calibri" w:cs="Calibri"/>
-          <w:sz w:val="22"/>
-          <w:szCs w:val="22"/>
-        </w:rPr>
-        <w:t>s</w:t>
-      </w:r>
-      <w:r>
-        <w:rPr>
-          <w:rFonts w:ascii="Calibri" w:hAnsi="Calibri" w:cs="Calibri"/>
-          <w:sz w:val="22"/>
-          <w:szCs w:val="22"/>
-        </w:rPr>
-        <w:t xml:space="preserve"> for </w:t>
-      </w:r>
-      <w:r>
-        <w:rPr>
-          <w:rFonts w:ascii="Calibri" w:hAnsi="Calibri" w:cs="Calibri"/>
-          <w:b/>
-          <w:bCs/>
-          <w:i/>
-          <w:iCs/>
-          <w:sz w:val="22"/>
-          <w:szCs w:val="22"/>
-        </w:rPr>
-        <w:t>train</w:t>
-      </w:r>
-      <w:r>
-        <w:rPr>
-          <w:rFonts w:ascii="Calibri" w:hAnsi="Calibri" w:cs="Calibri"/>
-          <w:sz w:val="22"/>
-          <w:szCs w:val="22"/>
-        </w:rPr>
-        <w:t>:</w:t>
-      </w:r>
-    </w:p>
-    <w:p>
-      <w:pPr>
-        <w:pStyle w:val="ListParagraph"/>
-        <w:numPr>
-          <w:ilvl w:val="0"/>
-          <w:numId w:val="8"/>
-        </w:numPr>
-        <w:jc w:val="both"/>
-        <w:rPr>
-          <w:rFonts w:ascii="Calibri" w:hAnsi="Calibri" w:cs="Calibri"/>
-          <w:sz w:val="22"/>
-          <w:szCs w:val="22"/>
-        </w:rPr>
-      </w:pPr>
-      <w:r>
-        <w:rPr>
-          <w:rFonts w:ascii="Calibri" w:hAnsi="Calibri" w:cs="Calibri"/>
-          <w:b/>
-          <w:bCs/>
-          <w:sz w:val="22"/>
-          <w:szCs w:val="22"/>
-        </w:rPr>
-        <w:t>model</w:t>
-      </w:r>
-      <w:r>
-        <w:rPr>
-          <w:rFonts w:ascii="Calibri" w:hAnsi="Calibri" w:cs="Calibri"/>
-          <w:sz w:val="22"/>
-          <w:szCs w:val="22"/>
-        </w:rPr>
-        <w:t>: Segmentation model name, allowed value ['</w:t>
-      </w:r>
-      <w:proofErr w:type="spellStart"/>
-      <w:r>
-        <w:rPr>
-          <w:rFonts w:ascii="Calibri" w:hAnsi="Calibri" w:cs="Calibri"/>
-          <w:sz w:val="22"/>
-          <w:szCs w:val="22"/>
-        </w:rPr>
-        <w:t>segnet</w:t>
-      </w:r>
-      <w:proofErr w:type="spellEnd"/>
-      <w:r>
-        <w:rPr>
-          <w:rFonts w:ascii="Calibri" w:hAnsi="Calibri" w:cs="Calibri"/>
-          <w:sz w:val="22"/>
-          <w:szCs w:val="22"/>
-        </w:rPr>
-        <w:t>', '</w:t>
-      </w:r>
-      <w:proofErr w:type="spellStart"/>
-      <w:r>
-        <w:rPr>
-          <w:rFonts w:ascii="Calibri" w:hAnsi="Calibri" w:cs="Calibri"/>
-          <w:sz w:val="22"/>
-          <w:szCs w:val="22"/>
-        </w:rPr>
-        <w:t>segnext</w:t>
-      </w:r>
-      <w:proofErr w:type="spellEnd"/>
-      <w:r>
-        <w:rPr>
-          <w:rFonts w:ascii="Calibri" w:hAnsi="Calibri" w:cs="Calibri"/>
-          <w:sz w:val="22"/>
-          <w:szCs w:val="22"/>
-        </w:rPr>
-        <w:t>', '</w:t>
-      </w:r>
-      <w:proofErr w:type="spellStart"/>
-      <w:r>
-        <w:rPr>
-          <w:rFonts w:ascii="Calibri" w:hAnsi="Calibri" w:cs="Calibri"/>
-          <w:sz w:val="22"/>
-          <w:szCs w:val="22"/>
-        </w:rPr>
-        <w:t>effunet</w:t>
-      </w:r>
-      <w:proofErr w:type="spellEnd"/>
-      <w:r>
-        <w:rPr>
-          <w:rFonts w:ascii="Calibri" w:hAnsi="Calibri" w:cs="Calibri"/>
-          <w:sz w:val="22"/>
-          <w:szCs w:val="22"/>
-        </w:rPr>
-        <w:t>', '</w:t>
-      </w:r>
-      <w:proofErr w:type="spellStart"/>
-      <w:r>
-        <w:rPr>
-          <w:rFonts w:ascii="Calibri" w:hAnsi="Calibri" w:cs="Calibri"/>
-          <w:sz w:val="22"/>
-          <w:szCs w:val="22"/>
-        </w:rPr>
-        <w:t>unet</w:t>
-      </w:r>
-      <w:proofErr w:type="spellEnd"/>
-      <w:r>
-        <w:rPr>
-          <w:rFonts w:ascii="Calibri" w:hAnsi="Calibri" w:cs="Calibri"/>
-          <w:sz w:val="22"/>
-          <w:szCs w:val="22"/>
-        </w:rPr>
-        <w:t>']</w:t>
-      </w:r>
-    </w:p>
-    <w:p>
-      <w:pPr>
-        <w:pStyle w:val="ListParagraph"/>
-        <w:numPr>
-          <w:ilvl w:val="0"/>
-          <w:numId w:val="8"/>
-        </w:numPr>
-        <w:jc w:val="both"/>
-        <w:rPr>
-          <w:rFonts w:ascii="Calibri" w:hAnsi="Calibri" w:cs="Calibri"/>
-          <w:sz w:val="22"/>
-          <w:szCs w:val="22"/>
-        </w:rPr>
-      </w:pPr>
-      <w:r>
-        <w:rPr>
-          <w:rFonts w:ascii="Calibri" w:hAnsi="Calibri" w:cs="Calibri"/>
-          <w:b/>
-          <w:bCs/>
-          <w:sz w:val="22"/>
-          <w:szCs w:val="22"/>
-        </w:rPr>
-        <w:t>pseudo</w:t>
-      </w:r>
-      <w:r>
-        <w:rPr>
-          <w:rFonts w:ascii="Calibri" w:hAnsi="Calibri" w:cs="Calibri"/>
-          <w:sz w:val="22"/>
-          <w:szCs w:val="22"/>
-        </w:rPr>
-        <w:t xml:space="preserve">: </w:t>
-      </w:r>
-      <w:proofErr w:type="spellStart"/>
-      <w:r>
-        <w:rPr>
-          <w:rFonts w:ascii="Calibri" w:hAnsi="Calibri" w:cs="Calibri"/>
-          <w:sz w:val="22"/>
-          <w:szCs w:val="22"/>
-        </w:rPr>
-        <w:t>boolean</w:t>
-      </w:r>
-      <w:proofErr w:type="spellEnd"/>
-      <w:r>
-        <w:rPr>
-          <w:rFonts w:ascii="Calibri" w:hAnsi="Calibri" w:cs="Calibri"/>
-          <w:sz w:val="22"/>
-          <w:szCs w:val="22"/>
-        </w:rPr>
-        <w:t>, whether to use pseudo mask</w:t>
-      </w:r>
-    </w:p>
-    <w:p>
-      <w:pPr>
-        <w:pStyle w:val="ListParagraph"/>
-        <w:numPr>
-          <w:ilvl w:val="0"/>
-          <w:numId w:val="8"/>
-        </w:numPr>
-        <w:jc w:val="both"/>
-        <w:rPr>
-          <w:rFonts w:ascii="Calibri" w:hAnsi="Calibri" w:cs="Calibri"/>
-          <w:sz w:val="22"/>
-          <w:szCs w:val="22"/>
-        </w:rPr>
-      </w:pPr>
-      <w:proofErr w:type="spellStart"/>
-      <w:r>
-        <w:rPr>
-          <w:rFonts w:ascii="Calibri" w:hAnsi="Calibri" w:cs="Calibri"/>
-          <w:b/>
-          <w:bCs/>
-          <w:sz w:val="22"/>
-          <w:szCs w:val="22"/>
-        </w:rPr>
-        <w:t>pseudo_path</w:t>
-      </w:r>
-      <w:proofErr w:type="spellEnd"/>
-      <w:r>
-        <w:rPr>
-          <w:rFonts w:ascii="Calibri" w:hAnsi="Calibri" w:cs="Calibri"/>
-          <w:sz w:val="22"/>
-          <w:szCs w:val="22"/>
-        </w:rPr>
-        <w:t>: path where pseudo mask is saved</w:t>
-      </w:r>
-    </w:p>
-    <w:p>
-      <w:pPr>
-        <w:pStyle w:val="ListParagraph"/>
-        <w:numPr>
-          <w:ilvl w:val="0"/>
-          <w:numId w:val="8"/>
-        </w:numPr>
-        <w:jc w:val="both"/>
-        <w:rPr>
-          <w:rFonts w:ascii="Calibri" w:hAnsi="Calibri" w:cs="Calibri"/>
-          <w:sz w:val="22"/>
-          <w:szCs w:val="22"/>
-        </w:rPr>
-      </w:pPr>
-      <w:r>
-        <w:rPr>
-          <w:rFonts w:ascii="Calibri" w:hAnsi="Calibri" w:cs="Calibri"/>
-          <w:b/>
-          <w:bCs/>
-          <w:sz w:val="22"/>
-          <w:szCs w:val="22"/>
-        </w:rPr>
-        <w:t>verbose</w:t>
-      </w:r>
-      <w:r>
-        <w:rPr>
-          <w:rFonts w:ascii="Calibri" w:hAnsi="Calibri" w:cs="Calibri"/>
-          <w:sz w:val="22"/>
-          <w:szCs w:val="22"/>
-        </w:rPr>
-        <w:t xml:space="preserve">: </w:t>
-      </w:r>
-      <w:proofErr w:type="spellStart"/>
-      <w:r>
-        <w:rPr>
-          <w:rFonts w:ascii="Calibri" w:hAnsi="Calibri" w:cs="Calibri"/>
-          <w:sz w:val="22"/>
-          <w:szCs w:val="22"/>
-        </w:rPr>
-        <w:t>boolean</w:t>
-      </w:r>
-      <w:proofErr w:type="spellEnd"/>
-      <w:r>
-        <w:rPr>
-          <w:rFonts w:ascii="Calibri" w:hAnsi="Calibri" w:cs="Calibri"/>
-          <w:sz w:val="22"/>
-          <w:szCs w:val="22"/>
-        </w:rPr>
-        <w:t>, whether to print verbose message</w:t>
-      </w:r>
-    </w:p>
-    <w:p>
-      <w:pPr>
-        <w:jc w:val="both"/>
-        <w:rPr>
-          <w:rFonts w:ascii="Calibri" w:hAnsi="Calibri" w:cs="Calibri"/>
-          <w:sz w:val="22"/>
-          <w:szCs w:val="22"/>
-        </w:rPr>
-      </w:pPr>
-    </w:p>
-    <w:p>
-      <w:pPr>
-        <w:pStyle w:val="Heading3"/>
-      </w:pPr>
-      <w:r>
-        <w:t>Ablation Experiments</w:t>
-      </w:r>
-    </w:p>
-    <w:p>
-      <w:pPr>
-        <w:jc w:val="both"/>
-        <w:rPr>
-          <w:rFonts w:ascii="Calibri" w:hAnsi="Calibri" w:cs="Calibri"/>
-          <w:sz w:val="22"/>
-          <w:szCs w:val="22"/>
-        </w:rPr>
-      </w:pPr>
-      <w:r>
-        <w:rPr>
-          <w:rFonts w:ascii="Calibri" w:hAnsi="Calibri" w:cs="Calibri"/>
-          <w:sz w:val="22"/>
-          <w:szCs w:val="22"/>
-        </w:rPr>
-        <w:t>Ensure the classification model is saved under cam/</w:t>
-      </w:r>
-      <w:proofErr w:type="spellStart"/>
-      <w:r>
-        <w:rPr>
-          <w:rFonts w:ascii="Calibri" w:hAnsi="Calibri" w:cs="Calibri"/>
-          <w:sz w:val="22"/>
-          <w:szCs w:val="22"/>
-        </w:rPr>
-        <w:t>saved_models</w:t>
-      </w:r>
-      <w:proofErr w:type="spellEnd"/>
-      <w:r>
-        <w:rPr>
-          <w:rFonts w:ascii="Calibri" w:hAnsi="Calibri" w:cs="Calibri"/>
-          <w:sz w:val="22"/>
-          <w:szCs w:val="22"/>
-        </w:rPr>
-        <w:t xml:space="preserve"> prior to running below code</w:t>
-      </w:r>
-      <w:r>
-        <w:rPr>
-          <w:rFonts w:ascii="Calibri" w:hAnsi="Calibri" w:cs="Calibri"/>
-          <w:sz w:val="22"/>
-          <w:szCs w:val="22"/>
-        </w:rPr>
-        <w:t xml:space="preserve">. </w:t>
-      </w:r>
-    </w:p>
-    <w:p>
-      <w:pPr>
-        <w:jc w:val="both"/>
-        <w:rPr>
-          <w:rFonts w:ascii="Calibri" w:hAnsi="Calibri" w:cs="Calibri"/>
-          <w:sz w:val="22"/>
-          <w:szCs w:val="22"/>
-        </w:rPr>
-      </w:pPr>
-      <w:r>
-        <w:rPr>
-          <w:rFonts w:ascii="Calibri" w:hAnsi="Calibri" w:cs="Calibri"/>
-          <w:sz w:val="22"/>
-          <w:szCs w:val="22"/>
-        </w:rPr>
-        <w:t xml:space="preserve">To perform grid search: </w:t>
-      </w:r>
-      <w:r>
-        <w:rPr>
-          <w:rFonts w:ascii="Consolas" w:hAnsi="Consolas" w:cs="Calibri"/>
-          <w:sz w:val="20"/>
-          <w:szCs w:val="20"/>
-          <w:shd w:val="pct15" w:color="auto" w:fill="FFFFFF"/>
-        </w:rPr>
-        <w:t xml:space="preserve">python -m </w:t>
-      </w:r>
-      <w:proofErr w:type="spellStart"/>
-      <w:r>
-        <w:rPr>
-          <w:rFonts w:ascii="Consolas" w:hAnsi="Consolas" w:cs="Calibri"/>
-          <w:sz w:val="20"/>
-          <w:szCs w:val="20"/>
-          <w:shd w:val="pct15" w:color="auto" w:fill="FFFFFF"/>
-        </w:rPr>
-        <w:t>ablation.grid_search</w:t>
-      </w:r>
-      <w:proofErr w:type="spellEnd"/>
-    </w:p>
-    <w:p>
-      <w:pPr>
-        <w:jc w:val="both"/>
-        <w:rPr>
-          <w:rFonts w:ascii="Calibri" w:hAnsi="Calibri" w:cs="Calibri"/>
-          <w:sz w:val="22"/>
-          <w:szCs w:val="22"/>
-        </w:rPr>
-      </w:pPr>
-      <w:r>
-        <w:rPr>
-          <w:rFonts w:ascii="Calibri" w:hAnsi="Calibri" w:cs="Calibri"/>
-          <w:sz w:val="22"/>
-          <w:szCs w:val="22"/>
-        </w:rPr>
-        <w:t>All available command argument</w:t>
-      </w:r>
-      <w:r>
-        <w:rPr>
-          <w:rFonts w:ascii="Calibri" w:hAnsi="Calibri" w:cs="Calibri"/>
-          <w:sz w:val="22"/>
-          <w:szCs w:val="22"/>
-        </w:rPr>
-        <w:t>s</w:t>
-      </w:r>
-      <w:r>
-        <w:rPr>
-          <w:rFonts w:ascii="Calibri" w:hAnsi="Calibri" w:cs="Calibri"/>
-          <w:sz w:val="22"/>
-          <w:szCs w:val="22"/>
-        </w:rPr>
-        <w:t xml:space="preserve"> for </w:t>
-      </w:r>
-      <w:proofErr w:type="spellStart"/>
-      <w:r>
-        <w:rPr>
-          <w:rFonts w:ascii="Calibri" w:hAnsi="Calibri" w:cs="Calibri"/>
-          <w:b/>
-          <w:bCs/>
-          <w:i/>
-          <w:iCs/>
-          <w:sz w:val="22"/>
-          <w:szCs w:val="22"/>
-        </w:rPr>
-        <w:t>grid_search</w:t>
-      </w:r>
-      <w:proofErr w:type="spellEnd"/>
-      <w:r>
-        <w:rPr>
-          <w:rFonts w:ascii="Calibri" w:hAnsi="Calibri" w:cs="Calibri"/>
-          <w:sz w:val="22"/>
-          <w:szCs w:val="22"/>
-        </w:rPr>
-        <w:t>:</w:t>
-      </w:r>
-    </w:p>
-    <w:p>
-      <w:pPr>
-        <w:pStyle w:val="ListParagraph"/>
-        <w:numPr>
-          <w:ilvl w:val="0"/>
-          <w:numId w:val="11"/>
-        </w:numPr>
-        <w:jc w:val="both"/>
-        <w:rPr>
-          <w:rFonts w:ascii="Calibri" w:hAnsi="Calibri" w:cs="Calibri"/>
-          <w:sz w:val="22"/>
-          <w:szCs w:val="22"/>
-        </w:rPr>
-      </w:pPr>
-      <w:r>
-        <w:rPr>
-          <w:rFonts w:ascii="Calibri" w:hAnsi="Calibri" w:cs="Calibri"/>
-          <w:b/>
-          <w:bCs/>
-          <w:sz w:val="22"/>
-          <w:szCs w:val="22"/>
-        </w:rPr>
-        <w:t>model</w:t>
-      </w:r>
-      <w:r>
-        <w:rPr>
-          <w:rFonts w:ascii="Calibri" w:hAnsi="Calibri" w:cs="Calibri"/>
-          <w:sz w:val="22"/>
-          <w:szCs w:val="22"/>
-        </w:rPr>
-        <w:t>: Segmentation model name, allowed value ['</w:t>
-      </w:r>
-      <w:proofErr w:type="spellStart"/>
-      <w:r>
-        <w:rPr>
-          <w:rFonts w:ascii="Calibri" w:hAnsi="Calibri" w:cs="Calibri"/>
-          <w:sz w:val="22"/>
-          <w:szCs w:val="22"/>
-        </w:rPr>
-        <w:t>segnet</w:t>
-      </w:r>
-      <w:proofErr w:type="spellEnd"/>
-      <w:r>
-        <w:rPr>
-          <w:rFonts w:ascii="Calibri" w:hAnsi="Calibri" w:cs="Calibri"/>
-          <w:sz w:val="22"/>
-          <w:szCs w:val="22"/>
-        </w:rPr>
-        <w:t>', '</w:t>
-      </w:r>
-      <w:proofErr w:type="spellStart"/>
-      <w:r>
-        <w:rPr>
-          <w:rFonts w:ascii="Calibri" w:hAnsi="Calibri" w:cs="Calibri"/>
-          <w:sz w:val="22"/>
-          <w:szCs w:val="22"/>
-        </w:rPr>
-        <w:t>segnext</w:t>
-      </w:r>
-      <w:proofErr w:type="spellEnd"/>
-      <w:r>
-        <w:rPr>
-          <w:rFonts w:ascii="Calibri" w:hAnsi="Calibri" w:cs="Calibri"/>
-          <w:sz w:val="22"/>
-          <w:szCs w:val="22"/>
-        </w:rPr>
-        <w:t>', '</w:t>
-      </w:r>
-      <w:proofErr w:type="spellStart"/>
-      <w:r>
-        <w:rPr>
-          <w:rFonts w:ascii="Calibri" w:hAnsi="Calibri" w:cs="Calibri"/>
-          <w:sz w:val="22"/>
-          <w:szCs w:val="22"/>
-        </w:rPr>
-        <w:t>effunet</w:t>
-      </w:r>
-      <w:proofErr w:type="spellEnd"/>
-      <w:r>
-        <w:rPr>
-          <w:rFonts w:ascii="Calibri" w:hAnsi="Calibri" w:cs="Calibri"/>
-          <w:sz w:val="22"/>
-          <w:szCs w:val="22"/>
-        </w:rPr>
-        <w:t>', '</w:t>
-      </w:r>
-      <w:proofErr w:type="spellStart"/>
-      <w:r>
-        <w:rPr>
-          <w:rFonts w:ascii="Calibri" w:hAnsi="Calibri" w:cs="Calibri"/>
-          <w:sz w:val="22"/>
-          <w:szCs w:val="22"/>
-        </w:rPr>
-        <w:t>unet</w:t>
-      </w:r>
-      <w:proofErr w:type="spellEnd"/>
-      <w:r>
-        <w:rPr>
-          <w:rFonts w:ascii="Calibri" w:hAnsi="Calibri" w:cs="Calibri"/>
-          <w:sz w:val="22"/>
-          <w:szCs w:val="22"/>
-        </w:rPr>
-        <w:t>']</w:t>
-      </w:r>
-    </w:p>
-    <w:p>
-      <w:pPr>
-        <w:pStyle w:val="ListParagraph"/>
-        <w:numPr>
-          <w:ilvl w:val="0"/>
-          <w:numId w:val="11"/>
-        </w:numPr>
-        <w:jc w:val="both"/>
-        <w:rPr>
-          <w:rFonts w:ascii="Calibri" w:hAnsi="Calibri" w:cs="Calibri"/>
-          <w:sz w:val="22"/>
-          <w:szCs w:val="22"/>
-        </w:rPr>
-      </w:pPr>
-      <w:proofErr w:type="spellStart"/>
-      <w:r>
-        <w:rPr>
-          <w:rFonts w:ascii="Calibri" w:hAnsi="Calibri" w:cs="Calibri"/>
-          <w:b/>
-          <w:bCs/>
-          <w:sz w:val="22"/>
-          <w:szCs w:val="22"/>
-        </w:rPr>
-        <w:t>model_path</w:t>
-      </w:r>
-      <w:proofErr w:type="spellEnd"/>
-      <w:r>
-        <w:rPr>
-          <w:rFonts w:ascii="Calibri" w:hAnsi="Calibri" w:cs="Calibri"/>
-          <w:sz w:val="22"/>
-          <w:szCs w:val="22"/>
-        </w:rPr>
-        <w:t>: Path where trained classifier model is saved</w:t>
-      </w:r>
-    </w:p>
-    <w:p>
-      <w:pPr>
-        <w:pStyle w:val="ListParagraph"/>
-        <w:numPr>
-          <w:ilvl w:val="0"/>
-          <w:numId w:val="11"/>
-        </w:numPr>
-        <w:jc w:val="both"/>
-        <w:rPr>
-          <w:rFonts w:ascii="Calibri" w:hAnsi="Calibri" w:cs="Calibri"/>
-          <w:sz w:val="22"/>
-          <w:szCs w:val="22"/>
-        </w:rPr>
-      </w:pPr>
-      <w:proofErr w:type="spellStart"/>
-      <w:r>
-        <w:rPr>
-          <w:rFonts w:ascii="Calibri" w:hAnsi="Calibri" w:cs="Calibri"/>
-          <w:b/>
-          <w:bCs/>
-          <w:sz w:val="22"/>
-          <w:szCs w:val="22"/>
-        </w:rPr>
-        <w:t>result_path</w:t>
-      </w:r>
-      <w:proofErr w:type="spellEnd"/>
-      <w:r>
-        <w:rPr>
-          <w:rFonts w:ascii="Calibri" w:hAnsi="Calibri" w:cs="Calibri"/>
-          <w:sz w:val="22"/>
-          <w:szCs w:val="22"/>
-        </w:rPr>
-        <w:t>: Path to search results.</w:t>
-      </w:r>
-    </w:p>
-    <w:p>
-      <w:pPr>
-        <w:jc w:val="both"/>
-        <w:rPr>
-          <w:rFonts w:ascii="Calibri" w:hAnsi="Calibri" w:cs="Calibri"/>
-          <w:sz w:val="22"/>
-          <w:szCs w:val="22"/>
-        </w:rPr>
-      </w:pPr>
-    </w:p>
-    <w:p>
-      <w:pPr>
-        <w:pStyle w:val="Heading3"/>
-      </w:pPr>
-      <w:r>
-        <w:t>Open-ended Section</w:t>
-      </w:r>
-    </w:p>
-    <w:p>
-      <w:pPr>
-        <w:jc w:val="both"/>
-        <w:rPr>
-          <w:rFonts w:ascii="Calibri" w:hAnsi="Calibri" w:cs="Calibri"/>
-          <w:sz w:val="22"/>
-          <w:szCs w:val="22"/>
-        </w:rPr>
-      </w:pPr>
-      <w:r>
-        <w:rPr>
-          <w:rFonts w:ascii="Calibri" w:hAnsi="Calibri" w:cs="Calibri"/>
-          <w:sz w:val="22"/>
-          <w:szCs w:val="22"/>
-        </w:rPr>
-        <w:t>This section details the steps to download data, prepare labels (if needed), train models with different supervision strategies, and evaluate them.</w:t>
-      </w:r>
-    </w:p>
-    <w:p>
-      <w:pPr>
-        <w:pStyle w:val="Heading4"/>
-      </w:pPr>
-      <w:r>
-        <w:t>Step 1: Download Data</w:t>
-      </w:r>
-    </w:p>
-    <w:p>
-      <w:pPr>
-        <w:jc w:val="both"/>
-        <w:rPr>
-          <w:rFonts w:ascii="Calibri" w:hAnsi="Calibri" w:cs="Calibri"/>
-          <w:sz w:val="22"/>
-          <w:szCs w:val="22"/>
-        </w:rPr>
-      </w:pPr>
-      <w:r>
-        <w:rPr>
-          <w:rFonts w:ascii="Calibri" w:hAnsi="Calibri" w:cs="Calibri"/>
-          <w:sz w:val="22"/>
-          <w:szCs w:val="22"/>
-        </w:rPr>
-        <w:t>This script checks if the Oxford-IIIT Pet Dataset has been downloaded already. If not, download it.</w:t>
-      </w:r>
-    </w:p>
-    <w:p>
-      <w:pPr>
-        <w:jc w:val="both"/>
-        <w:rPr>
-          <w:rFonts w:ascii="Consolas" w:hAnsi="Consolas" w:cs="Calibri"/>
-          <w:sz w:val="20"/>
-          <w:szCs w:val="20"/>
-          <w:shd w:val="pct15" w:color="auto" w:fill="FFFFFF"/>
-        </w:rPr>
-      </w:pPr>
-      <w:r>
-        <w:rPr>
-          <w:rFonts w:ascii="Consolas" w:hAnsi="Consolas" w:cs="Calibri"/>
-          <w:sz w:val="20"/>
-          <w:szCs w:val="20"/>
-          <w:shd w:val="pct15" w:color="auto" w:fill="FFFFFF"/>
-        </w:rPr>
-        <w:t xml:space="preserve">python -m </w:t>
-      </w:r>
-      <w:proofErr w:type="spellStart"/>
-      <w:r>
-        <w:rPr>
-          <w:rFonts w:ascii="Consolas" w:hAnsi="Consolas" w:cs="Calibri"/>
-          <w:sz w:val="20"/>
-          <w:szCs w:val="20"/>
-          <w:shd w:val="pct15" w:color="auto" w:fill="FFFFFF"/>
-        </w:rPr>
-        <w:t>open_ended.download_data</w:t>
-      </w:r>
-      <w:proofErr w:type="spellEnd"/>
-    </w:p>
-    <w:p>
-      <w:pPr>
-        <w:jc w:val="both"/>
-        <w:rPr>
-          <w:rFonts w:ascii="Calibri" w:hAnsi="Calibri" w:cs="Calibri"/>
-          <w:sz w:val="22"/>
-          <w:szCs w:val="22"/>
-        </w:rPr>
-      </w:pPr>
-      <w:r>
-        <w:rPr>
-          <w:rFonts w:ascii="Calibri" w:hAnsi="Calibri" w:cs="Calibri"/>
-          <w:sz w:val="22"/>
-          <w:szCs w:val="22"/>
-        </w:rPr>
-        <w:lastRenderedPageBreak/>
-        <w:t>Note:</w:t>
-      </w:r>
-      <w:r>
-        <w:rPr>
-          <w:rFonts w:ascii="Calibri" w:hAnsi="Calibri" w:cs="Calibri"/>
-          <w:sz w:val="22"/>
-          <w:szCs w:val="22"/>
-        </w:rPr>
-        <w:t xml:space="preserve"> This command will download the dataset into a directory (likely `./data` based on subsequent commands). Ensure you have sufficient disk space and an internet connection.</w:t>
-      </w:r>
-    </w:p>
-    <w:p>
-      <w:pPr>
-        <w:pStyle w:val="Heading4"/>
-      </w:pPr>
-      <w:r>
-        <w:t>Step 2: Generate Weak Labels (Optional, Attached in submission)</w:t>
-      </w:r>
-    </w:p>
-    <w:p>
-      <w:pPr>
-        <w:jc w:val="both"/>
-        <w:rPr>
-          <w:rFonts w:ascii="Calibri" w:hAnsi="Calibri" w:cs="Calibri"/>
-          <w:sz w:val="22"/>
-          <w:szCs w:val="22"/>
-        </w:rPr>
-      </w:pPr>
-      <w:r>
-        <w:rPr>
-          <w:rFonts w:ascii="Calibri" w:hAnsi="Calibri" w:cs="Calibri"/>
-          <w:sz w:val="22"/>
-          <w:szCs w:val="22"/>
-        </w:rPr>
-        <w:t>This script generates the sparse weak annotations (points, scribbles, boxes) from the ground-truth segmentation masks provided by the original dataset.</w:t>
-      </w:r>
-    </w:p>
-    <w:p>
-      <w:pPr>
-        <w:rPr>
-          <w:rFonts w:ascii="Consolas" w:hAnsi="Consolas" w:cs="Calibri"/>
-          <w:sz w:val="20"/>
-          <w:szCs w:val="20"/>
-          <w:shd w:val="pct15" w:color="auto" w:fill="FFFFFF"/>
-        </w:rPr>
-      </w:pPr>
-      <w:r>
-        <w:rPr>
-          <w:rFonts w:ascii="Consolas" w:hAnsi="Consolas" w:cs="Calibri"/>
-          <w:sz w:val="20"/>
-          <w:szCs w:val="20"/>
-          <w:shd w:val="pct15" w:color="auto" w:fill="FFFFFF"/>
-        </w:rPr>
-        <w:t xml:space="preserve">python -m </w:t>
-      </w:r>
-      <w:proofErr w:type="spellStart"/>
-      <w:r>
-        <w:rPr>
-          <w:rFonts w:ascii="Consolas" w:hAnsi="Consolas" w:cs="Calibri"/>
-          <w:sz w:val="20"/>
-          <w:szCs w:val="20"/>
-          <w:shd w:val="pct15" w:color="auto" w:fill="FFFFFF"/>
-        </w:rPr>
-        <w:t>open_ended.weak_label_generator</w:t>
-      </w:r>
-      <w:proofErr w:type="spellEnd"/>
-      <w:r>
-        <w:rPr>
-          <w:rFonts w:ascii="Consolas" w:hAnsi="Consolas" w:cs="Calibri"/>
-          <w:sz w:val="20"/>
-          <w:szCs w:val="20"/>
-          <w:shd w:val="pct15" w:color="auto" w:fill="FFFFFF"/>
-        </w:rPr>
-        <w:t xml:space="preserve"> --</w:t>
-      </w:r>
-      <w:proofErr w:type="spellStart"/>
-      <w:r>
-        <w:rPr>
-          <w:rFonts w:ascii="Consolas" w:hAnsi="Consolas" w:cs="Calibri"/>
-          <w:sz w:val="20"/>
-          <w:szCs w:val="20"/>
-          <w:shd w:val="pct15" w:color="auto" w:fill="FFFFFF"/>
-        </w:rPr>
-        <w:t>data_dir</w:t>
-      </w:r>
-      <w:proofErr w:type="spellEnd"/>
-      <w:r>
-        <w:rPr>
-          <w:rFonts w:ascii="Consolas" w:hAnsi="Consolas" w:cs="Calibri"/>
-          <w:sz w:val="20"/>
-          <w:szCs w:val="20"/>
-          <w:shd w:val="pct15" w:color="auto" w:fill="FFFFFF"/>
-        </w:rPr>
-        <w:t xml:space="preserve"> ./data/oxford-</w:t>
-      </w:r>
-      <w:proofErr w:type="spellStart"/>
-      <w:r>
-        <w:rPr>
-          <w:rFonts w:ascii="Consolas" w:hAnsi="Consolas" w:cs="Calibri"/>
-          <w:sz w:val="20"/>
-          <w:szCs w:val="20"/>
-          <w:shd w:val="pct15" w:color="auto" w:fill="FFFFFF"/>
-        </w:rPr>
-        <w:t>iiit</w:t>
-      </w:r>
-      <w:proofErr w:type="spellEnd"/>
-      <w:r>
-        <w:rPr>
-          <w:rFonts w:ascii="Consolas" w:hAnsi="Consolas" w:cs="Calibri"/>
-          <w:sz w:val="20"/>
-          <w:szCs w:val="20"/>
-          <w:shd w:val="pct15" w:color="auto" w:fill="FFFFFF"/>
-        </w:rPr>
-        <w:t>-pet --</w:t>
-      </w:r>
-      <w:proofErr w:type="spellStart"/>
-      <w:r>
-        <w:rPr>
-          <w:rFonts w:ascii="Consolas" w:hAnsi="Consolas" w:cs="Calibri"/>
-          <w:sz w:val="20"/>
-          <w:szCs w:val="20"/>
-          <w:shd w:val="pct15" w:color="auto" w:fill="FFFFFF"/>
-        </w:rPr>
-        <w:t>output_file</w:t>
-      </w:r>
-      <w:proofErr w:type="spellEnd"/>
-      <w:r>
-        <w:rPr>
-          <w:rFonts w:ascii="Consolas" w:hAnsi="Consolas" w:cs="Calibri"/>
-          <w:sz w:val="20"/>
-          <w:szCs w:val="20"/>
-          <w:shd w:val="pct15" w:color="auto" w:fill="FFFFFF"/>
-        </w:rPr>
-        <w:t xml:space="preserve"> ./</w:t>
-      </w:r>
-      <w:proofErr w:type="spellStart"/>
-      <w:r>
-        <w:rPr>
-          <w:rFonts w:ascii="Consolas" w:hAnsi="Consolas" w:cs="Calibri"/>
-          <w:sz w:val="20"/>
-          <w:szCs w:val="20"/>
-          <w:shd w:val="pct15" w:color="auto" w:fill="FFFFFF"/>
-        </w:rPr>
-        <w:t>open_ended</w:t>
-      </w:r>
-      <w:proofErr w:type="spellEnd"/>
-      <w:r>
-        <w:rPr>
-          <w:rFonts w:ascii="Consolas" w:hAnsi="Consolas" w:cs="Calibri"/>
-          <w:sz w:val="20"/>
-          <w:szCs w:val="20"/>
-          <w:shd w:val="pct15" w:color="auto" w:fill="FFFFFF"/>
-        </w:rPr>
-        <w:t>/</w:t>
-      </w:r>
-      <w:proofErr w:type="spellStart"/>
-      <w:r>
-        <w:rPr>
-          <w:rFonts w:ascii="Consolas" w:hAnsi="Consolas" w:cs="Calibri"/>
-          <w:sz w:val="20"/>
-          <w:szCs w:val="20"/>
-          <w:shd w:val="pct15" w:color="auto" w:fill="FFFFFF"/>
-        </w:rPr>
-        <w:t>weak_labels</w:t>
-      </w:r>
-      <w:proofErr w:type="spellEnd"/>
-      <w:r>
-        <w:rPr>
-          <w:rFonts w:ascii="Consolas" w:hAnsi="Consolas" w:cs="Calibri"/>
-          <w:sz w:val="20"/>
-          <w:szCs w:val="20"/>
-          <w:shd w:val="pct15" w:color="auto" w:fill="FFFFFF"/>
-        </w:rPr>
-        <w:t>/</w:t>
-      </w:r>
-      <w:proofErr w:type="spellStart"/>
-      <w:r>
-        <w:rPr>
-          <w:rFonts w:ascii="Consolas" w:hAnsi="Consolas" w:cs="Calibri"/>
-          <w:sz w:val="20"/>
-          <w:szCs w:val="20"/>
-          <w:shd w:val="pct15" w:color="auto" w:fill="FFFFFF"/>
-        </w:rPr>
-        <w:t>weak_labels_train.pkl</w:t>
-      </w:r>
-      <w:proofErr w:type="spellEnd"/>
-    </w:p>
-    <w:p>
-      <w:pPr>
-        <w:pStyle w:val="ListParagraph"/>
-        <w:numPr>
-          <w:ilvl w:val="0"/>
-          <w:numId w:val="12"/>
-        </w:numPr>
-        <w:jc w:val="both"/>
-        <w:rPr>
-          <w:rFonts w:ascii="Calibri" w:hAnsi="Calibri" w:cs="Calibri"/>
-          <w:sz w:val="22"/>
-          <w:szCs w:val="22"/>
-        </w:rPr>
-      </w:pPr>
-      <w:proofErr w:type="spellStart"/>
-      <w:r>
-        <w:rPr>
-          <w:rFonts w:ascii="Calibri" w:hAnsi="Calibri" w:cs="Calibri"/>
-          <w:b/>
-          <w:bCs/>
-          <w:sz w:val="22"/>
-          <w:szCs w:val="22"/>
-        </w:rPr>
-        <w:t>data_dir</w:t>
-      </w:r>
-      <w:proofErr w:type="spellEnd"/>
-      <w:r>
-        <w:rPr>
-          <w:rFonts w:ascii="Calibri" w:hAnsi="Calibri" w:cs="Calibri"/>
-          <w:sz w:val="22"/>
-          <w:szCs w:val="22"/>
-        </w:rPr>
-        <w:t xml:space="preserve"> ./data/oxford-</w:t>
-      </w:r>
-      <w:proofErr w:type="spellStart"/>
-      <w:r>
-        <w:rPr>
-          <w:rFonts w:ascii="Calibri" w:hAnsi="Calibri" w:cs="Calibri"/>
-          <w:sz w:val="22"/>
-          <w:szCs w:val="22"/>
-        </w:rPr>
-        <w:t>iiit</w:t>
-      </w:r>
-      <w:proofErr w:type="spellEnd"/>
-      <w:r>
-        <w:rPr>
-          <w:rFonts w:ascii="Calibri" w:hAnsi="Calibri" w:cs="Calibri"/>
-          <w:sz w:val="22"/>
-          <w:szCs w:val="22"/>
-        </w:rPr>
-        <w:t>-pet: Specifies the directory where the Oxford-IIIT Pet dataset was downloaded (input).</w:t>
-      </w:r>
-    </w:p>
-    <w:p>
-      <w:pPr>
-        <w:pStyle w:val="ListParagraph"/>
-        <w:numPr>
-          <w:ilvl w:val="0"/>
-          <w:numId w:val="12"/>
-        </w:numPr>
-        <w:jc w:val="both"/>
-        <w:rPr>
-          <w:rFonts w:ascii="Calibri" w:hAnsi="Calibri" w:cs="Calibri"/>
-          <w:sz w:val="22"/>
-          <w:szCs w:val="22"/>
-        </w:rPr>
-      </w:pPr>
-      <w:proofErr w:type="spellStart"/>
-      <w:r>
-        <w:rPr>
-          <w:rFonts w:ascii="Calibri" w:hAnsi="Calibri" w:cs="Calibri"/>
-          <w:b/>
-          <w:bCs/>
-          <w:sz w:val="22"/>
-          <w:szCs w:val="22"/>
-        </w:rPr>
-        <w:t>output_file</w:t>
-      </w:r>
-      <w:proofErr w:type="spellEnd"/>
-      <w:r>
-        <w:rPr>
-          <w:rFonts w:ascii="Calibri" w:hAnsi="Calibri" w:cs="Calibri"/>
-          <w:sz w:val="22"/>
-          <w:szCs w:val="22"/>
-        </w:rPr>
-        <w:t xml:space="preserve"> ./</w:t>
-      </w:r>
-      <w:proofErr w:type="spellStart"/>
-      <w:r>
-        <w:rPr>
-          <w:rFonts w:ascii="Calibri" w:hAnsi="Calibri" w:cs="Calibri"/>
-          <w:sz w:val="22"/>
-          <w:szCs w:val="22"/>
-        </w:rPr>
-        <w:t>open_ended</w:t>
-      </w:r>
-      <w:proofErr w:type="spellEnd"/>
-      <w:r>
-        <w:rPr>
-          <w:rFonts w:ascii="Calibri" w:hAnsi="Calibri" w:cs="Calibri"/>
-          <w:sz w:val="22"/>
-          <w:szCs w:val="22"/>
-        </w:rPr>
-        <w:t>/</w:t>
-      </w:r>
-      <w:proofErr w:type="spellStart"/>
-      <w:r>
-        <w:rPr>
-          <w:rFonts w:ascii="Calibri" w:hAnsi="Calibri" w:cs="Calibri"/>
-          <w:sz w:val="22"/>
-          <w:szCs w:val="22"/>
-        </w:rPr>
-        <w:t>weak_labels</w:t>
-      </w:r>
-      <w:proofErr w:type="spellEnd"/>
-      <w:r>
-        <w:rPr>
-          <w:rFonts w:ascii="Calibri" w:hAnsi="Calibri" w:cs="Calibri"/>
-          <w:sz w:val="22"/>
-          <w:szCs w:val="22"/>
-        </w:rPr>
-        <w:t>/</w:t>
-      </w:r>
-      <w:proofErr w:type="spellStart"/>
-      <w:r>
-        <w:rPr>
-          <w:rFonts w:ascii="Calibri" w:hAnsi="Calibri" w:cs="Calibri"/>
-          <w:sz w:val="22"/>
-          <w:szCs w:val="22"/>
-        </w:rPr>
-        <w:t>weak_labels_train.pkl</w:t>
-      </w:r>
-      <w:proofErr w:type="spellEnd"/>
-      <w:r>
-        <w:rPr>
-          <w:rFonts w:ascii="Calibri" w:hAnsi="Calibri" w:cs="Calibri"/>
-          <w:sz w:val="22"/>
-          <w:szCs w:val="22"/>
-        </w:rPr>
-        <w:t>: Specifies the path to save the generated weak labels as a Python pickle file (output).</w:t>
-      </w:r>
-    </w:p>
-    <w:p>
-      <w:pPr>
-        <w:jc w:val="both"/>
-        <w:rPr>
-          <w:rFonts w:ascii="Calibri" w:hAnsi="Calibri" w:cs="Calibri"/>
-          <w:sz w:val="22"/>
-          <w:szCs w:val="22"/>
-        </w:rPr>
-      </w:pPr>
-      <w:r>
-        <w:rPr>
-          <w:rFonts w:ascii="Calibri" w:hAnsi="Calibri" w:cs="Calibri"/>
-          <w:b/>
-          <w:bCs/>
-          <w:color w:val="BF4E14" w:themeColor="accent2" w:themeShade="BF"/>
-          <w:sz w:val="22"/>
-          <w:szCs w:val="22"/>
-        </w:rPr>
-        <w:t>Important Note:</w:t>
-      </w:r>
-      <w:r>
-        <w:rPr>
-          <w:rFonts w:ascii="Calibri" w:hAnsi="Calibri" w:cs="Calibri"/>
-          <w:color w:val="BF4E14" w:themeColor="accent2" w:themeShade="BF"/>
-          <w:sz w:val="22"/>
-          <w:szCs w:val="22"/>
-        </w:rPr>
-        <w:t xml:space="preserve"> </w:t>
-      </w:r>
-      <w:r>
-        <w:rPr>
-          <w:rFonts w:ascii="Calibri" w:hAnsi="Calibri" w:cs="Calibri"/>
-          <w:sz w:val="22"/>
-          <w:szCs w:val="22"/>
-        </w:rPr>
-        <w:t>P</w:t>
-      </w:r>
-      <w:r>
-        <w:rPr>
-          <w:rFonts w:ascii="Calibri" w:hAnsi="Calibri" w:cs="Calibri"/>
-          <w:sz w:val="22"/>
-          <w:szCs w:val="22"/>
-        </w:rPr>
-        <w:t>re-generated weak labels (</w:t>
-      </w:r>
-      <w:proofErr w:type="spellStart"/>
-      <w:r>
-        <w:rPr>
-          <w:rFonts w:ascii="Calibri" w:hAnsi="Calibri" w:cs="Calibri"/>
-          <w:b/>
-          <w:bCs/>
-          <w:i/>
-          <w:iCs/>
-          <w:sz w:val="22"/>
-          <w:szCs w:val="22"/>
-        </w:rPr>
-        <w:t>weak_labels_train.pkl</w:t>
-      </w:r>
-      <w:proofErr w:type="spellEnd"/>
-      <w:r>
-        <w:rPr>
-          <w:rFonts w:ascii="Calibri" w:hAnsi="Calibri" w:cs="Calibri"/>
-          <w:sz w:val="22"/>
-          <w:szCs w:val="22"/>
-        </w:rPr>
-        <w:t xml:space="preserve">) are already included in the </w:t>
-      </w:r>
-      <w:r>
-        <w:rPr>
-          <w:rFonts w:ascii="Calibri" w:hAnsi="Calibri" w:cs="Calibri"/>
-          <w:b/>
-          <w:bCs/>
-          <w:i/>
-          <w:iCs/>
-          <w:sz w:val="22"/>
-          <w:szCs w:val="22"/>
-        </w:rPr>
-        <w:t>./</w:t>
-      </w:r>
-      <w:proofErr w:type="spellStart"/>
-      <w:r>
-        <w:rPr>
-          <w:rFonts w:ascii="Calibri" w:hAnsi="Calibri" w:cs="Calibri"/>
-          <w:b/>
-          <w:bCs/>
-          <w:i/>
-          <w:iCs/>
-          <w:sz w:val="22"/>
-          <w:szCs w:val="22"/>
-        </w:rPr>
-        <w:t>open_ended</w:t>
-      </w:r>
-      <w:proofErr w:type="spellEnd"/>
-      <w:r>
-        <w:rPr>
-          <w:rFonts w:ascii="Calibri" w:hAnsi="Calibri" w:cs="Calibri"/>
-          <w:b/>
-          <w:bCs/>
-          <w:i/>
-          <w:iCs/>
-          <w:sz w:val="22"/>
-          <w:szCs w:val="22"/>
-        </w:rPr>
-        <w:t>/</w:t>
-      </w:r>
-      <w:proofErr w:type="spellStart"/>
-      <w:r>
-        <w:rPr>
-          <w:rFonts w:ascii="Calibri" w:hAnsi="Calibri" w:cs="Calibri"/>
-          <w:b/>
-          <w:bCs/>
-          <w:i/>
-          <w:iCs/>
-          <w:sz w:val="22"/>
-          <w:szCs w:val="22"/>
-        </w:rPr>
-        <w:t>weak_labels</w:t>
-      </w:r>
-      <w:proofErr w:type="spellEnd"/>
-      <w:r>
-        <w:rPr>
-          <w:rFonts w:ascii="Calibri" w:hAnsi="Calibri" w:cs="Calibri"/>
-          <w:b/>
-          <w:bCs/>
-          <w:i/>
-          <w:iCs/>
-          <w:sz w:val="22"/>
-          <w:szCs w:val="22"/>
-        </w:rPr>
-        <w:t>/</w:t>
-      </w:r>
-      <w:r>
-        <w:rPr>
-          <w:rFonts w:ascii="Calibri" w:hAnsi="Calibri" w:cs="Calibri"/>
-          <w:sz w:val="22"/>
-          <w:szCs w:val="22"/>
-        </w:rPr>
-        <w:t xml:space="preserve"> directory within the repository. Therefore, running this step is generally NOT necessary unless you want to regenerate the labels with different parameters or settings.</w:t>
-      </w:r>
-    </w:p>
-    <w:p>
-      <w:pPr>
-        <w:jc w:val="both"/>
-        <w:rPr>
-          <w:rFonts w:ascii="Calibri" w:hAnsi="Calibri" w:cs="Calibri"/>
-          <w:sz w:val="22"/>
-          <w:szCs w:val="22"/>
-        </w:rPr>
-      </w:pPr>
-    </w:p>
-    <w:p>
-      <w:pPr>
-        <w:pStyle w:val="Heading4"/>
-      </w:pPr>
-      <w:r>
-        <w:t>Step 3: Train Segmentation Models</w:t>
-      </w:r>
-    </w:p>
-    <w:p>
-      <w:pPr>
-        <w:jc w:val="both"/>
-        <w:rPr>
-          <w:rFonts w:ascii="Calibri" w:hAnsi="Calibri" w:cs="Calibri"/>
-          <w:sz w:val="22"/>
-          <w:szCs w:val="22"/>
-        </w:rPr>
-      </w:pPr>
-      <w:r>
-        <w:rPr>
-          <w:rFonts w:ascii="Calibri" w:hAnsi="Calibri" w:cs="Calibri"/>
-          <w:sz w:val="22"/>
-          <w:szCs w:val="22"/>
-        </w:rPr>
-        <w:t xml:space="preserve">This is the core step where the segmentation model is trained using different weak supervision configurations. The script </w:t>
-      </w:r>
-      <w:r>
-        <w:rPr>
-          <w:rFonts w:ascii="Calibri" w:hAnsi="Calibri" w:cs="Calibri"/>
-          <w:b/>
-          <w:bCs/>
-          <w:i/>
-          <w:iCs/>
-          <w:sz w:val="22"/>
-          <w:szCs w:val="22"/>
-        </w:rPr>
-        <w:t>open_ended/train.py</w:t>
-      </w:r>
-      <w:r>
-        <w:rPr>
-          <w:rFonts w:ascii="Calibri" w:hAnsi="Calibri" w:cs="Calibri"/>
-          <w:sz w:val="22"/>
-          <w:szCs w:val="22"/>
-        </w:rPr>
-        <w:t xml:space="preserve"> is used repeatedly with different arguments.</w:t>
-      </w:r>
-    </w:p>
-    <w:p>
-      <w:pPr>
-        <w:rPr>
-          <w:rFonts w:ascii="Calibri" w:hAnsi="Calibri" w:cs="Calibri"/>
-          <w:sz w:val="22"/>
-          <w:szCs w:val="22"/>
-        </w:rPr>
-      </w:pPr>
-      <w:r>
-        <w:rPr>
-          <w:rFonts w:ascii="Calibri" w:hAnsi="Calibri" w:cs="Calibri"/>
-          <w:b/>
-          <w:bCs/>
-          <w:color w:val="BF4E14" w:themeColor="accent2" w:themeShade="BF"/>
-          <w:sz w:val="22"/>
-          <w:szCs w:val="22"/>
-        </w:rPr>
-        <w:t>Important Note:</w:t>
-      </w:r>
-      <w:r>
-        <w:rPr>
-          <w:rFonts w:ascii="Calibri" w:hAnsi="Calibri" w:cs="Calibri"/>
-          <w:color w:val="BF4E14" w:themeColor="accent2" w:themeShade="BF"/>
-          <w:sz w:val="22"/>
-          <w:szCs w:val="22"/>
-        </w:rPr>
-        <w:t xml:space="preserve"> </w:t>
-      </w:r>
-      <w:r>
-        <w:rPr>
-          <w:rFonts w:ascii="Calibri" w:hAnsi="Calibri" w:cs="Calibri"/>
-          <w:sz w:val="22"/>
-          <w:szCs w:val="22"/>
-        </w:rPr>
-        <w:t xml:space="preserve">Model weights are available at </w:t>
-      </w:r>
       <w:hyperlink r:id="rId13" w:history="1">
         <w:r>
           <w:rPr>
@@ -4032,8 +2291,1766 @@
             <w:sz w:val="22"/>
             <w:szCs w:val="22"/>
           </w:rPr>
-          <w:t>https://liveuclac-my.sharepoint.com/:f:/g/personal/ucabz68_ucl_ac</w:t>
+          <w:t>resnet_drs_pet_gradcampp_crm_pseudo.pt</w:t>
         </w:r>
+      </w:hyperlink>
+    </w:p>
+    <w:p>
+      <w:pPr>
+        <w:jc w:val="both"/>
+        <w:rPr>
+          <w:rFonts w:ascii="Calibri" w:hAnsi="Calibri" w:cs="Calibri"/>
+          <w:sz w:val="22"/>
+          <w:szCs w:val="22"/>
+        </w:rPr>
+      </w:pPr>
+      <w:r>
+        <w:rPr>
+          <w:rFonts w:ascii="Calibri" w:hAnsi="Calibri" w:cs="Calibri"/>
+          <w:sz w:val="22"/>
+          <w:szCs w:val="22"/>
+        </w:rPr>
+        <w:lastRenderedPageBreak/>
+        <w:t xml:space="preserve">All available command argument for </w:t>
+      </w:r>
+      <w:r>
+        <w:rPr>
+          <w:rFonts w:ascii="Calibri" w:hAnsi="Calibri" w:cs="Calibri"/>
+          <w:b/>
+          <w:bCs/>
+          <w:i/>
+          <w:iCs/>
+          <w:sz w:val="22"/>
+          <w:szCs w:val="22"/>
+        </w:rPr>
+        <w:t>postprocessing</w:t>
+      </w:r>
+      <w:r>
+        <w:rPr>
+          <w:rFonts w:ascii="Calibri" w:hAnsi="Calibri" w:cs="Calibri"/>
+          <w:sz w:val="22"/>
+          <w:szCs w:val="22"/>
+        </w:rPr>
+        <w:t>:</w:t>
+      </w:r>
+    </w:p>
+    <w:p>
+      <w:pPr>
+        <w:pStyle w:val="ListParagraph"/>
+        <w:numPr>
+          <w:ilvl w:val="0"/>
+          <w:numId w:val="8"/>
+        </w:numPr>
+        <w:jc w:val="both"/>
+        <w:rPr>
+          <w:rFonts w:ascii="Calibri" w:hAnsi="Calibri" w:cs="Calibri"/>
+          <w:sz w:val="22"/>
+          <w:szCs w:val="22"/>
+        </w:rPr>
+      </w:pPr>
+      <w:r>
+        <w:rPr>
+          <w:rFonts w:ascii="Calibri" w:hAnsi="Calibri" w:cs="Calibri"/>
+          <w:b/>
+          <w:bCs/>
+          <w:sz w:val="22"/>
+          <w:szCs w:val="22"/>
+        </w:rPr>
+        <w:t>mode</w:t>
+      </w:r>
+      <w:r>
+        <w:rPr>
+          <w:rFonts w:ascii="Calibri" w:hAnsi="Calibri" w:cs="Calibri"/>
+          <w:b/>
+          <w:bCs/>
+          <w:sz w:val="22"/>
+          <w:szCs w:val="22"/>
+        </w:rPr>
+        <w:t>l</w:t>
+      </w:r>
+      <w:r>
+        <w:rPr>
+          <w:rFonts w:ascii="Calibri" w:hAnsi="Calibri" w:cs="Calibri"/>
+          <w:sz w:val="22"/>
+          <w:szCs w:val="22"/>
+        </w:rPr>
+        <w:t>: Classification model name, allowed value ['</w:t>
+      </w:r>
+      <w:proofErr w:type="spellStart"/>
+      <w:r>
+        <w:rPr>
+          <w:rFonts w:ascii="Calibri" w:hAnsi="Calibri" w:cs="Calibri"/>
+          <w:sz w:val="22"/>
+          <w:szCs w:val="22"/>
+        </w:rPr>
+        <w:t>resnet</w:t>
+      </w:r>
+      <w:proofErr w:type="spellEnd"/>
+      <w:r>
+        <w:rPr>
+          <w:rFonts w:ascii="Calibri" w:hAnsi="Calibri" w:cs="Calibri"/>
+          <w:sz w:val="22"/>
+          <w:szCs w:val="22"/>
+        </w:rPr>
+        <w:t>', '</w:t>
+      </w:r>
+      <w:proofErr w:type="spellStart"/>
+      <w:r>
+        <w:rPr>
+          <w:rFonts w:ascii="Calibri" w:hAnsi="Calibri" w:cs="Calibri"/>
+          <w:sz w:val="22"/>
+          <w:szCs w:val="22"/>
+        </w:rPr>
+        <w:t>resnet_crm</w:t>
+      </w:r>
+      <w:proofErr w:type="spellEnd"/>
+      <w:r>
+        <w:rPr>
+          <w:rFonts w:ascii="Calibri" w:hAnsi="Calibri" w:cs="Calibri"/>
+          <w:sz w:val="22"/>
+          <w:szCs w:val="22"/>
+        </w:rPr>
+        <w:t>', '</w:t>
+      </w:r>
+      <w:proofErr w:type="spellStart"/>
+      <w:r>
+        <w:rPr>
+          <w:rFonts w:ascii="Calibri" w:hAnsi="Calibri" w:cs="Calibri"/>
+          <w:sz w:val="22"/>
+          <w:szCs w:val="22"/>
+        </w:rPr>
+        <w:t>resnet_drs</w:t>
+      </w:r>
+      <w:proofErr w:type="spellEnd"/>
+      <w:r>
+        <w:rPr>
+          <w:rFonts w:ascii="Calibri" w:hAnsi="Calibri" w:cs="Calibri"/>
+          <w:sz w:val="22"/>
+          <w:szCs w:val="22"/>
+        </w:rPr>
+        <w:t xml:space="preserve">'] </w:t>
+      </w:r>
+    </w:p>
+    <w:p>
+      <w:pPr>
+        <w:jc w:val="both"/>
+        <w:rPr>
+          <w:rFonts w:ascii="Calibri" w:hAnsi="Calibri" w:cs="Calibri"/>
+          <w:sz w:val="22"/>
+          <w:szCs w:val="22"/>
+        </w:rPr>
+      </w:pPr>
+      <w:r>
+        <w:rPr>
+          <w:rFonts w:ascii="Calibri" w:hAnsi="Calibri" w:cs="Calibri"/>
+          <w:sz w:val="22"/>
+          <w:szCs w:val="22"/>
+        </w:rPr>
+        <w:t>Sample heatmap images are generated in the `cam/output/cam_grid.jpg`</w:t>
+      </w:r>
+    </w:p>
+    <w:p>
+      <w:pPr>
+        <w:pStyle w:val="Heading4"/>
+      </w:pPr>
+      <w:r>
+        <w:t xml:space="preserve">Train the </w:t>
+      </w:r>
+      <w:proofErr w:type="spellStart"/>
+      <w:r>
+        <w:t>SegNet</w:t>
+      </w:r>
+      <w:proofErr w:type="spellEnd"/>
+      <w:r>
+        <w:t xml:space="preserve"> segmentation model with pseudo masks</w:t>
+      </w:r>
+    </w:p>
+    <w:p>
+      <w:pPr>
+        <w:jc w:val="both"/>
+        <w:rPr>
+          <w:rFonts w:ascii="Calibri" w:hAnsi="Calibri" w:cs="Calibri"/>
+          <w:sz w:val="22"/>
+          <w:szCs w:val="22"/>
+        </w:rPr>
+      </w:pPr>
+      <w:r>
+        <w:rPr>
+          <w:rFonts w:ascii="Calibri" w:hAnsi="Calibri" w:cs="Calibri"/>
+          <w:sz w:val="22"/>
+          <w:szCs w:val="22"/>
+        </w:rPr>
+        <w:t xml:space="preserve">If classifier used in previous steps is simple </w:t>
+      </w:r>
+      <w:proofErr w:type="spellStart"/>
+      <w:r>
+        <w:rPr>
+          <w:rFonts w:ascii="Calibri" w:hAnsi="Calibri" w:cs="Calibri"/>
+          <w:sz w:val="22"/>
+          <w:szCs w:val="22"/>
+        </w:rPr>
+        <w:t>resnet</w:t>
+      </w:r>
+      <w:proofErr w:type="spellEnd"/>
+      <w:r>
+        <w:rPr>
+          <w:rFonts w:ascii="Calibri" w:hAnsi="Calibri" w:cs="Calibri"/>
+          <w:sz w:val="22"/>
+          <w:szCs w:val="22"/>
+        </w:rPr>
+        <w:t xml:space="preserve">, model and pseudo masks are </w:t>
+      </w:r>
+      <w:proofErr w:type="gramStart"/>
+      <w:r>
+        <w:rPr>
+          <w:rFonts w:ascii="Calibri" w:hAnsi="Calibri" w:cs="Calibri"/>
+          <w:sz w:val="22"/>
+          <w:szCs w:val="22"/>
+        </w:rPr>
+        <w:t>save</w:t>
+      </w:r>
+      <w:proofErr w:type="gramEnd"/>
+      <w:r>
+        <w:rPr>
+          <w:rFonts w:ascii="Calibri" w:hAnsi="Calibri" w:cs="Calibri"/>
+          <w:sz w:val="22"/>
+          <w:szCs w:val="22"/>
+        </w:rPr>
+        <w:t xml:space="preserve"> in cam/</w:t>
+      </w:r>
+      <w:proofErr w:type="spellStart"/>
+      <w:r>
+        <w:rPr>
+          <w:rFonts w:ascii="Calibri" w:hAnsi="Calibri" w:cs="Calibri"/>
+          <w:sz w:val="22"/>
+          <w:szCs w:val="22"/>
+        </w:rPr>
+        <w:t>saved_models</w:t>
+      </w:r>
+      <w:proofErr w:type="spellEnd"/>
+      <w:r>
+        <w:rPr>
+          <w:rFonts w:ascii="Calibri" w:hAnsi="Calibri" w:cs="Calibri"/>
+          <w:sz w:val="22"/>
+          <w:szCs w:val="22"/>
+        </w:rPr>
+        <w:t xml:space="preserve"> folder:</w:t>
+      </w:r>
+    </w:p>
+    <w:p>
+      <w:pPr>
+        <w:rPr>
+          <w:rFonts w:ascii="Calibri" w:hAnsi="Calibri" w:cs="Calibri"/>
+          <w:sz w:val="22"/>
+          <w:szCs w:val="22"/>
+        </w:rPr>
+      </w:pPr>
+      <w:r>
+        <w:rPr>
+          <w:rFonts w:ascii="Consolas" w:hAnsi="Consolas" w:cs="Calibri"/>
+          <w:sz w:val="20"/>
+          <w:szCs w:val="20"/>
+          <w:shd w:val="pct15" w:color="auto" w:fill="FFFFFF"/>
+        </w:rPr>
+        <w:t xml:space="preserve">python -m </w:t>
+      </w:r>
+      <w:proofErr w:type="spellStart"/>
+      <w:r>
+        <w:rPr>
+          <w:rFonts w:ascii="Consolas" w:hAnsi="Consolas" w:cs="Calibri"/>
+          <w:sz w:val="20"/>
+          <w:szCs w:val="20"/>
+          <w:shd w:val="pct15" w:color="auto" w:fill="FFFFFF"/>
+        </w:rPr>
+        <w:t>supervised.train</w:t>
+      </w:r>
+      <w:proofErr w:type="spellEnd"/>
+      <w:r>
+        <w:rPr>
+          <w:rFonts w:ascii="Consolas" w:hAnsi="Consolas" w:cs="Calibri"/>
+          <w:sz w:val="20"/>
+          <w:szCs w:val="20"/>
+          <w:shd w:val="pct15" w:color="auto" w:fill="FFFFFF"/>
+        </w:rPr>
+        <w:t xml:space="preserve"> --model=</w:t>
+      </w:r>
+      <w:proofErr w:type="spellStart"/>
+      <w:r>
+        <w:rPr>
+          <w:rFonts w:ascii="Consolas" w:hAnsi="Consolas" w:cs="Calibri"/>
+          <w:sz w:val="20"/>
+          <w:szCs w:val="20"/>
+          <w:shd w:val="pct15" w:color="auto" w:fill="FFFFFF"/>
+        </w:rPr>
+        <w:t>segnet</w:t>
+      </w:r>
+      <w:proofErr w:type="spellEnd"/>
+      <w:r>
+        <w:rPr>
+          <w:rFonts w:ascii="Consolas" w:hAnsi="Consolas" w:cs="Calibri"/>
+          <w:sz w:val="20"/>
+          <w:szCs w:val="20"/>
+          <w:shd w:val="pct15" w:color="auto" w:fill="FFFFFF"/>
+        </w:rPr>
+        <w:t xml:space="preserve"> --pseudo --pseudo_path=cam/saved_models/resnet_pet_cam_pseudo.pt</w:t>
+      </w:r>
+    </w:p>
+    <w:p>
+      <w:pPr>
+        <w:jc w:val="both"/>
+        <w:rPr>
+          <w:rFonts w:ascii="Calibri" w:hAnsi="Calibri" w:cs="Calibri"/>
+          <w:sz w:val="22"/>
+          <w:szCs w:val="22"/>
+        </w:rPr>
+      </w:pPr>
+      <w:r>
+        <w:rPr>
+          <w:rFonts w:ascii="Calibri" w:hAnsi="Calibri" w:cs="Calibri"/>
+          <w:sz w:val="22"/>
+          <w:szCs w:val="22"/>
+        </w:rPr>
+        <w:t xml:space="preserve">If classifier used earlier is with regularisation, i.e. </w:t>
+      </w:r>
+      <w:proofErr w:type="spellStart"/>
+      <w:r>
+        <w:rPr>
+          <w:rFonts w:ascii="Calibri" w:hAnsi="Calibri" w:cs="Calibri"/>
+          <w:sz w:val="22"/>
+          <w:szCs w:val="22"/>
+        </w:rPr>
+        <w:t>resnet_crm</w:t>
+      </w:r>
+      <w:proofErr w:type="spellEnd"/>
+      <w:r>
+        <w:rPr>
+          <w:rFonts w:ascii="Calibri" w:hAnsi="Calibri" w:cs="Calibri"/>
+          <w:sz w:val="22"/>
+          <w:szCs w:val="22"/>
+        </w:rPr>
+        <w:t xml:space="preserve"> or </w:t>
+      </w:r>
+      <w:proofErr w:type="spellStart"/>
+      <w:r>
+        <w:rPr>
+          <w:rFonts w:ascii="Calibri" w:hAnsi="Calibri" w:cs="Calibri"/>
+          <w:sz w:val="22"/>
+          <w:szCs w:val="22"/>
+        </w:rPr>
+        <w:t>resnet_drs</w:t>
+      </w:r>
+      <w:proofErr w:type="spellEnd"/>
+      <w:r>
+        <w:rPr>
+          <w:rFonts w:ascii="Calibri" w:hAnsi="Calibri" w:cs="Calibri"/>
+          <w:sz w:val="22"/>
+          <w:szCs w:val="22"/>
+        </w:rPr>
+        <w:t xml:space="preserve">, model and pseudo masks are </w:t>
+      </w:r>
+      <w:proofErr w:type="gramStart"/>
+      <w:r>
+        <w:rPr>
+          <w:rFonts w:ascii="Calibri" w:hAnsi="Calibri" w:cs="Calibri"/>
+          <w:sz w:val="22"/>
+          <w:szCs w:val="22"/>
+        </w:rPr>
+        <w:t>save</w:t>
+      </w:r>
+      <w:proofErr w:type="gramEnd"/>
+      <w:r>
+        <w:rPr>
+          <w:rFonts w:ascii="Calibri" w:hAnsi="Calibri" w:cs="Calibri"/>
+          <w:sz w:val="22"/>
+          <w:szCs w:val="22"/>
+        </w:rPr>
+        <w:t xml:space="preserve"> in </w:t>
+      </w:r>
+      <w:proofErr w:type="spellStart"/>
+      <w:r>
+        <w:rPr>
+          <w:rFonts w:ascii="Calibri" w:hAnsi="Calibri" w:cs="Calibri"/>
+          <w:sz w:val="22"/>
+          <w:szCs w:val="22"/>
+        </w:rPr>
+        <w:t>crm_models</w:t>
+      </w:r>
+      <w:proofErr w:type="spellEnd"/>
+      <w:r>
+        <w:rPr>
+          <w:rFonts w:ascii="Calibri" w:hAnsi="Calibri" w:cs="Calibri"/>
+          <w:sz w:val="22"/>
+          <w:szCs w:val="22"/>
+        </w:rPr>
+        <w:t>/ folder:</w:t>
+      </w:r>
+    </w:p>
+    <w:p>
+      <w:pPr>
+        <w:rPr>
+          <w:rFonts w:ascii="Calibri" w:hAnsi="Calibri" w:cs="Calibri"/>
+          <w:sz w:val="22"/>
+          <w:szCs w:val="22"/>
+        </w:rPr>
+      </w:pPr>
+      <w:r>
+        <w:rPr>
+          <w:rFonts w:ascii="Consolas" w:hAnsi="Consolas" w:cs="Calibri"/>
+          <w:sz w:val="20"/>
+          <w:szCs w:val="20"/>
+          <w:shd w:val="pct15" w:color="auto" w:fill="FFFFFF"/>
+        </w:rPr>
+        <w:t xml:space="preserve">python -m </w:t>
+      </w:r>
+      <w:proofErr w:type="spellStart"/>
+      <w:r>
+        <w:rPr>
+          <w:rFonts w:ascii="Consolas" w:hAnsi="Consolas" w:cs="Calibri"/>
+          <w:sz w:val="20"/>
+          <w:szCs w:val="20"/>
+          <w:shd w:val="pct15" w:color="auto" w:fill="FFFFFF"/>
+        </w:rPr>
+        <w:t>supervised.train</w:t>
+      </w:r>
+      <w:proofErr w:type="spellEnd"/>
+      <w:r>
+        <w:rPr>
+          <w:rFonts w:ascii="Consolas" w:hAnsi="Consolas" w:cs="Calibri"/>
+          <w:sz w:val="20"/>
+          <w:szCs w:val="20"/>
+          <w:shd w:val="pct15" w:color="auto" w:fill="FFFFFF"/>
+        </w:rPr>
+        <w:t xml:space="preserve"> --model=</w:t>
+      </w:r>
+      <w:proofErr w:type="spellStart"/>
+      <w:r>
+        <w:rPr>
+          <w:rFonts w:ascii="Consolas" w:hAnsi="Consolas" w:cs="Calibri"/>
+          <w:sz w:val="20"/>
+          <w:szCs w:val="20"/>
+          <w:shd w:val="pct15" w:color="auto" w:fill="FFFFFF"/>
+        </w:rPr>
+        <w:t>segnet</w:t>
+      </w:r>
+      <w:proofErr w:type="spellEnd"/>
+      <w:r>
+        <w:rPr>
+          <w:rFonts w:ascii="Consolas" w:hAnsi="Consolas" w:cs="Calibri"/>
+          <w:sz w:val="20"/>
+          <w:szCs w:val="20"/>
+          <w:shd w:val="pct15" w:color="auto" w:fill="FFFFFF"/>
+        </w:rPr>
+        <w:t xml:space="preserve"> --pseudo --pseudo_path=cam/saved_models/resnet_pet_gradcampp_crm_pseudo.pt</w:t>
+      </w:r>
+    </w:p>
+    <w:p>
+      <w:pPr>
+        <w:jc w:val="both"/>
+        <w:rPr>
+          <w:rFonts w:ascii="Calibri" w:hAnsi="Calibri" w:cs="Calibri"/>
+          <w:sz w:val="22"/>
+          <w:szCs w:val="22"/>
+        </w:rPr>
+      </w:pPr>
+    </w:p>
+    <w:p>
+      <w:pPr>
+        <w:jc w:val="both"/>
+        <w:rPr>
+          <w:rFonts w:ascii="Calibri" w:hAnsi="Calibri" w:cs="Calibri"/>
+          <w:sz w:val="22"/>
+          <w:szCs w:val="22"/>
+        </w:rPr>
+      </w:pPr>
+      <w:r>
+        <w:rPr>
+          <w:rFonts w:ascii="Calibri" w:hAnsi="Calibri" w:cs="Calibri"/>
+          <w:sz w:val="22"/>
+          <w:szCs w:val="22"/>
+        </w:rPr>
+        <w:t>All available command argument</w:t>
+      </w:r>
+      <w:r>
+        <w:rPr>
+          <w:rFonts w:ascii="Calibri" w:hAnsi="Calibri" w:cs="Calibri"/>
+          <w:sz w:val="22"/>
+          <w:szCs w:val="22"/>
+        </w:rPr>
+        <w:t>s</w:t>
+      </w:r>
+      <w:r>
+        <w:rPr>
+          <w:rFonts w:ascii="Calibri" w:hAnsi="Calibri" w:cs="Calibri"/>
+          <w:sz w:val="22"/>
+          <w:szCs w:val="22"/>
+        </w:rPr>
+        <w:t xml:space="preserve"> for </w:t>
+      </w:r>
+      <w:r>
+        <w:rPr>
+          <w:rFonts w:ascii="Calibri" w:hAnsi="Calibri" w:cs="Calibri"/>
+          <w:b/>
+          <w:bCs/>
+          <w:i/>
+          <w:iCs/>
+          <w:sz w:val="22"/>
+          <w:szCs w:val="22"/>
+        </w:rPr>
+        <w:t>train</w:t>
+      </w:r>
+      <w:r>
+        <w:rPr>
+          <w:rFonts w:ascii="Calibri" w:hAnsi="Calibri" w:cs="Calibri"/>
+          <w:sz w:val="22"/>
+          <w:szCs w:val="22"/>
+        </w:rPr>
+        <w:t>:</w:t>
+      </w:r>
+    </w:p>
+    <w:p>
+      <w:pPr>
+        <w:pStyle w:val="ListParagraph"/>
+        <w:numPr>
+          <w:ilvl w:val="0"/>
+          <w:numId w:val="8"/>
+        </w:numPr>
+        <w:jc w:val="both"/>
+        <w:rPr>
+          <w:rFonts w:ascii="Calibri" w:hAnsi="Calibri" w:cs="Calibri"/>
+          <w:sz w:val="22"/>
+          <w:szCs w:val="22"/>
+        </w:rPr>
+      </w:pPr>
+      <w:r>
+        <w:rPr>
+          <w:rFonts w:ascii="Calibri" w:hAnsi="Calibri" w:cs="Calibri"/>
+          <w:b/>
+          <w:bCs/>
+          <w:sz w:val="22"/>
+          <w:szCs w:val="22"/>
+        </w:rPr>
+        <w:t>model</w:t>
+      </w:r>
+      <w:r>
+        <w:rPr>
+          <w:rFonts w:ascii="Calibri" w:hAnsi="Calibri" w:cs="Calibri"/>
+          <w:sz w:val="22"/>
+          <w:szCs w:val="22"/>
+        </w:rPr>
+        <w:t>: Segmentation model name, allowed value ['</w:t>
+      </w:r>
+      <w:proofErr w:type="spellStart"/>
+      <w:r>
+        <w:rPr>
+          <w:rFonts w:ascii="Calibri" w:hAnsi="Calibri" w:cs="Calibri"/>
+          <w:sz w:val="22"/>
+          <w:szCs w:val="22"/>
+        </w:rPr>
+        <w:t>segnet</w:t>
+      </w:r>
+      <w:proofErr w:type="spellEnd"/>
+      <w:r>
+        <w:rPr>
+          <w:rFonts w:ascii="Calibri" w:hAnsi="Calibri" w:cs="Calibri"/>
+          <w:sz w:val="22"/>
+          <w:szCs w:val="22"/>
+        </w:rPr>
+        <w:t>', '</w:t>
+      </w:r>
+      <w:proofErr w:type="spellStart"/>
+      <w:r>
+        <w:rPr>
+          <w:rFonts w:ascii="Calibri" w:hAnsi="Calibri" w:cs="Calibri"/>
+          <w:sz w:val="22"/>
+          <w:szCs w:val="22"/>
+        </w:rPr>
+        <w:t>segnext</w:t>
+      </w:r>
+      <w:proofErr w:type="spellEnd"/>
+      <w:r>
+        <w:rPr>
+          <w:rFonts w:ascii="Calibri" w:hAnsi="Calibri" w:cs="Calibri"/>
+          <w:sz w:val="22"/>
+          <w:szCs w:val="22"/>
+        </w:rPr>
+        <w:t>', '</w:t>
+      </w:r>
+      <w:proofErr w:type="spellStart"/>
+      <w:r>
+        <w:rPr>
+          <w:rFonts w:ascii="Calibri" w:hAnsi="Calibri" w:cs="Calibri"/>
+          <w:sz w:val="22"/>
+          <w:szCs w:val="22"/>
+        </w:rPr>
+        <w:t>effunet</w:t>
+      </w:r>
+      <w:proofErr w:type="spellEnd"/>
+      <w:r>
+        <w:rPr>
+          <w:rFonts w:ascii="Calibri" w:hAnsi="Calibri" w:cs="Calibri"/>
+          <w:sz w:val="22"/>
+          <w:szCs w:val="22"/>
+        </w:rPr>
+        <w:t>', '</w:t>
+      </w:r>
+      <w:proofErr w:type="spellStart"/>
+      <w:r>
+        <w:rPr>
+          <w:rFonts w:ascii="Calibri" w:hAnsi="Calibri" w:cs="Calibri"/>
+          <w:sz w:val="22"/>
+          <w:szCs w:val="22"/>
+        </w:rPr>
+        <w:t>unet</w:t>
+      </w:r>
+      <w:proofErr w:type="spellEnd"/>
+      <w:r>
+        <w:rPr>
+          <w:rFonts w:ascii="Calibri" w:hAnsi="Calibri" w:cs="Calibri"/>
+          <w:sz w:val="22"/>
+          <w:szCs w:val="22"/>
+        </w:rPr>
+        <w:t>']</w:t>
+      </w:r>
+    </w:p>
+    <w:p>
+      <w:pPr>
+        <w:pStyle w:val="ListParagraph"/>
+        <w:numPr>
+          <w:ilvl w:val="0"/>
+          <w:numId w:val="8"/>
+        </w:numPr>
+        <w:jc w:val="both"/>
+        <w:rPr>
+          <w:rFonts w:ascii="Calibri" w:hAnsi="Calibri" w:cs="Calibri"/>
+          <w:sz w:val="22"/>
+          <w:szCs w:val="22"/>
+        </w:rPr>
+      </w:pPr>
+      <w:r>
+        <w:rPr>
+          <w:rFonts w:ascii="Calibri" w:hAnsi="Calibri" w:cs="Calibri"/>
+          <w:b/>
+          <w:bCs/>
+          <w:sz w:val="22"/>
+          <w:szCs w:val="22"/>
+        </w:rPr>
+        <w:t>pseudo</w:t>
+      </w:r>
+      <w:r>
+        <w:rPr>
+          <w:rFonts w:ascii="Calibri" w:hAnsi="Calibri" w:cs="Calibri"/>
+          <w:sz w:val="22"/>
+          <w:szCs w:val="22"/>
+        </w:rPr>
+        <w:t xml:space="preserve">: </w:t>
+      </w:r>
+      <w:proofErr w:type="spellStart"/>
+      <w:r>
+        <w:rPr>
+          <w:rFonts w:ascii="Calibri" w:hAnsi="Calibri" w:cs="Calibri"/>
+          <w:sz w:val="22"/>
+          <w:szCs w:val="22"/>
+        </w:rPr>
+        <w:t>boolean</w:t>
+      </w:r>
+      <w:proofErr w:type="spellEnd"/>
+      <w:r>
+        <w:rPr>
+          <w:rFonts w:ascii="Calibri" w:hAnsi="Calibri" w:cs="Calibri"/>
+          <w:sz w:val="22"/>
+          <w:szCs w:val="22"/>
+        </w:rPr>
+        <w:t>, whether to use pseudo mask</w:t>
+      </w:r>
+    </w:p>
+    <w:p>
+      <w:pPr>
+        <w:pStyle w:val="ListParagraph"/>
+        <w:numPr>
+          <w:ilvl w:val="0"/>
+          <w:numId w:val="8"/>
+        </w:numPr>
+        <w:jc w:val="both"/>
+        <w:rPr>
+          <w:rFonts w:ascii="Calibri" w:hAnsi="Calibri" w:cs="Calibri"/>
+          <w:sz w:val="22"/>
+          <w:szCs w:val="22"/>
+        </w:rPr>
+      </w:pPr>
+      <w:proofErr w:type="spellStart"/>
+      <w:r>
+        <w:rPr>
+          <w:rFonts w:ascii="Calibri" w:hAnsi="Calibri" w:cs="Calibri"/>
+          <w:b/>
+          <w:bCs/>
+          <w:sz w:val="22"/>
+          <w:szCs w:val="22"/>
+        </w:rPr>
+        <w:t>pseudo_path</w:t>
+      </w:r>
+      <w:proofErr w:type="spellEnd"/>
+      <w:r>
+        <w:rPr>
+          <w:rFonts w:ascii="Calibri" w:hAnsi="Calibri" w:cs="Calibri"/>
+          <w:sz w:val="22"/>
+          <w:szCs w:val="22"/>
+        </w:rPr>
+        <w:t>: path where pseudo mask is saved</w:t>
+      </w:r>
+    </w:p>
+    <w:p>
+      <w:pPr>
+        <w:pStyle w:val="ListParagraph"/>
+        <w:numPr>
+          <w:ilvl w:val="0"/>
+          <w:numId w:val="8"/>
+        </w:numPr>
+        <w:jc w:val="both"/>
+        <w:rPr>
+          <w:rFonts w:ascii="Calibri" w:hAnsi="Calibri" w:cs="Calibri"/>
+          <w:sz w:val="22"/>
+          <w:szCs w:val="22"/>
+        </w:rPr>
+      </w:pPr>
+      <w:r>
+        <w:rPr>
+          <w:rFonts w:ascii="Calibri" w:hAnsi="Calibri" w:cs="Calibri"/>
+          <w:b/>
+          <w:bCs/>
+          <w:sz w:val="22"/>
+          <w:szCs w:val="22"/>
+        </w:rPr>
+        <w:t>verbose</w:t>
+      </w:r>
+      <w:r>
+        <w:rPr>
+          <w:rFonts w:ascii="Calibri" w:hAnsi="Calibri" w:cs="Calibri"/>
+          <w:sz w:val="22"/>
+          <w:szCs w:val="22"/>
+        </w:rPr>
+        <w:t xml:space="preserve">: </w:t>
+      </w:r>
+      <w:proofErr w:type="spellStart"/>
+      <w:r>
+        <w:rPr>
+          <w:rFonts w:ascii="Calibri" w:hAnsi="Calibri" w:cs="Calibri"/>
+          <w:sz w:val="22"/>
+          <w:szCs w:val="22"/>
+        </w:rPr>
+        <w:t>boolean</w:t>
+      </w:r>
+      <w:proofErr w:type="spellEnd"/>
+      <w:r>
+        <w:rPr>
+          <w:rFonts w:ascii="Calibri" w:hAnsi="Calibri" w:cs="Calibri"/>
+          <w:sz w:val="22"/>
+          <w:szCs w:val="22"/>
+        </w:rPr>
+        <w:t>, whether to print verbose message</w:t>
+      </w:r>
+    </w:p>
+    <w:p>
+      <w:pPr>
+        <w:jc w:val="both"/>
+        <w:rPr>
+          <w:rFonts w:ascii="Calibri" w:hAnsi="Calibri" w:cs="Calibri"/>
+          <w:sz w:val="22"/>
+          <w:szCs w:val="22"/>
+        </w:rPr>
+      </w:pPr>
+    </w:p>
+    <w:p>
+      <w:pPr>
+        <w:pStyle w:val="Heading3"/>
+      </w:pPr>
+      <w:r>
+        <w:t>Ablation Experiments</w:t>
+      </w:r>
+    </w:p>
+    <w:p>
+      <w:pPr>
+        <w:jc w:val="both"/>
+        <w:rPr>
+          <w:rFonts w:ascii="Calibri" w:hAnsi="Calibri" w:cs="Calibri"/>
+          <w:sz w:val="22"/>
+          <w:szCs w:val="22"/>
+        </w:rPr>
+      </w:pPr>
+      <w:r>
+        <w:rPr>
+          <w:rFonts w:ascii="Calibri" w:hAnsi="Calibri" w:cs="Calibri"/>
+          <w:sz w:val="22"/>
+          <w:szCs w:val="22"/>
+        </w:rPr>
+        <w:t>Ensure the classification model is saved under cam/</w:t>
+      </w:r>
+      <w:proofErr w:type="spellStart"/>
+      <w:r>
+        <w:rPr>
+          <w:rFonts w:ascii="Calibri" w:hAnsi="Calibri" w:cs="Calibri"/>
+          <w:sz w:val="22"/>
+          <w:szCs w:val="22"/>
+        </w:rPr>
+        <w:t>saved_models</w:t>
+      </w:r>
+      <w:proofErr w:type="spellEnd"/>
+      <w:r>
+        <w:rPr>
+          <w:rFonts w:ascii="Calibri" w:hAnsi="Calibri" w:cs="Calibri"/>
+          <w:sz w:val="22"/>
+          <w:szCs w:val="22"/>
+        </w:rPr>
+        <w:t xml:space="preserve"> prior to running below code</w:t>
+      </w:r>
+      <w:r>
+        <w:rPr>
+          <w:rFonts w:ascii="Calibri" w:hAnsi="Calibri" w:cs="Calibri"/>
+          <w:sz w:val="22"/>
+          <w:szCs w:val="22"/>
+        </w:rPr>
+        <w:t xml:space="preserve">. </w:t>
+      </w:r>
+    </w:p>
+    <w:p>
+      <w:pPr>
+        <w:jc w:val="both"/>
+        <w:rPr>
+          <w:rFonts w:ascii="Calibri" w:hAnsi="Calibri" w:cs="Calibri"/>
+          <w:sz w:val="22"/>
+          <w:szCs w:val="22"/>
+        </w:rPr>
+      </w:pPr>
+      <w:r>
+        <w:rPr>
+          <w:rFonts w:ascii="Calibri" w:hAnsi="Calibri" w:cs="Calibri"/>
+          <w:sz w:val="22"/>
+          <w:szCs w:val="22"/>
+        </w:rPr>
+        <w:t xml:space="preserve">To perform grid search: </w:t>
+      </w:r>
+      <w:r>
+        <w:rPr>
+          <w:rFonts w:ascii="Consolas" w:hAnsi="Consolas" w:cs="Calibri"/>
+          <w:sz w:val="20"/>
+          <w:szCs w:val="20"/>
+          <w:shd w:val="pct15" w:color="auto" w:fill="FFFFFF"/>
+        </w:rPr>
+        <w:t xml:space="preserve">python -m </w:t>
+      </w:r>
+      <w:proofErr w:type="spellStart"/>
+      <w:r>
+        <w:rPr>
+          <w:rFonts w:ascii="Consolas" w:hAnsi="Consolas" w:cs="Calibri"/>
+          <w:sz w:val="20"/>
+          <w:szCs w:val="20"/>
+          <w:shd w:val="pct15" w:color="auto" w:fill="FFFFFF"/>
+        </w:rPr>
+        <w:t>ablation.grid_search</w:t>
+      </w:r>
+      <w:proofErr w:type="spellEnd"/>
+    </w:p>
+    <w:p>
+      <w:pPr>
+        <w:jc w:val="both"/>
+        <w:rPr>
+          <w:rFonts w:ascii="Calibri" w:hAnsi="Calibri" w:cs="Calibri"/>
+          <w:sz w:val="22"/>
+          <w:szCs w:val="22"/>
+        </w:rPr>
+      </w:pPr>
+      <w:r>
+        <w:rPr>
+          <w:rFonts w:ascii="Calibri" w:hAnsi="Calibri" w:cs="Calibri"/>
+          <w:sz w:val="22"/>
+          <w:szCs w:val="22"/>
+        </w:rPr>
+        <w:t>All available command argument</w:t>
+      </w:r>
+      <w:r>
+        <w:rPr>
+          <w:rFonts w:ascii="Calibri" w:hAnsi="Calibri" w:cs="Calibri"/>
+          <w:sz w:val="22"/>
+          <w:szCs w:val="22"/>
+        </w:rPr>
+        <w:t>s</w:t>
+      </w:r>
+      <w:r>
+        <w:rPr>
+          <w:rFonts w:ascii="Calibri" w:hAnsi="Calibri" w:cs="Calibri"/>
+          <w:sz w:val="22"/>
+          <w:szCs w:val="22"/>
+        </w:rPr>
+        <w:t xml:space="preserve"> for </w:t>
+      </w:r>
+      <w:proofErr w:type="spellStart"/>
+      <w:r>
+        <w:rPr>
+          <w:rFonts w:ascii="Calibri" w:hAnsi="Calibri" w:cs="Calibri"/>
+          <w:b/>
+          <w:bCs/>
+          <w:i/>
+          <w:iCs/>
+          <w:sz w:val="22"/>
+          <w:szCs w:val="22"/>
+        </w:rPr>
+        <w:t>grid_search</w:t>
+      </w:r>
+      <w:proofErr w:type="spellEnd"/>
+      <w:r>
+        <w:rPr>
+          <w:rFonts w:ascii="Calibri" w:hAnsi="Calibri" w:cs="Calibri"/>
+          <w:sz w:val="22"/>
+          <w:szCs w:val="22"/>
+        </w:rPr>
+        <w:t>:</w:t>
+      </w:r>
+    </w:p>
+    <w:p>
+      <w:pPr>
+        <w:pStyle w:val="ListParagraph"/>
+        <w:numPr>
+          <w:ilvl w:val="0"/>
+          <w:numId w:val="11"/>
+        </w:numPr>
+        <w:jc w:val="both"/>
+        <w:rPr>
+          <w:rFonts w:ascii="Calibri" w:hAnsi="Calibri" w:cs="Calibri"/>
+          <w:sz w:val="22"/>
+          <w:szCs w:val="22"/>
+        </w:rPr>
+      </w:pPr>
+      <w:r>
+        <w:rPr>
+          <w:rFonts w:ascii="Calibri" w:hAnsi="Calibri" w:cs="Calibri"/>
+          <w:b/>
+          <w:bCs/>
+          <w:sz w:val="22"/>
+          <w:szCs w:val="22"/>
+        </w:rPr>
+        <w:t>model</w:t>
+      </w:r>
+      <w:r>
+        <w:rPr>
+          <w:rFonts w:ascii="Calibri" w:hAnsi="Calibri" w:cs="Calibri"/>
+          <w:sz w:val="22"/>
+          <w:szCs w:val="22"/>
+        </w:rPr>
+        <w:t>: Segmentation model name, allowed value ['</w:t>
+      </w:r>
+      <w:proofErr w:type="spellStart"/>
+      <w:r>
+        <w:rPr>
+          <w:rFonts w:ascii="Calibri" w:hAnsi="Calibri" w:cs="Calibri"/>
+          <w:sz w:val="22"/>
+          <w:szCs w:val="22"/>
+        </w:rPr>
+        <w:t>segnet</w:t>
+      </w:r>
+      <w:proofErr w:type="spellEnd"/>
+      <w:r>
+        <w:rPr>
+          <w:rFonts w:ascii="Calibri" w:hAnsi="Calibri" w:cs="Calibri"/>
+          <w:sz w:val="22"/>
+          <w:szCs w:val="22"/>
+        </w:rPr>
+        <w:t>', '</w:t>
+      </w:r>
+      <w:proofErr w:type="spellStart"/>
+      <w:r>
+        <w:rPr>
+          <w:rFonts w:ascii="Calibri" w:hAnsi="Calibri" w:cs="Calibri"/>
+          <w:sz w:val="22"/>
+          <w:szCs w:val="22"/>
+        </w:rPr>
+        <w:t>segnext</w:t>
+      </w:r>
+      <w:proofErr w:type="spellEnd"/>
+      <w:r>
+        <w:rPr>
+          <w:rFonts w:ascii="Calibri" w:hAnsi="Calibri" w:cs="Calibri"/>
+          <w:sz w:val="22"/>
+          <w:szCs w:val="22"/>
+        </w:rPr>
+        <w:t>', '</w:t>
+      </w:r>
+      <w:proofErr w:type="spellStart"/>
+      <w:r>
+        <w:rPr>
+          <w:rFonts w:ascii="Calibri" w:hAnsi="Calibri" w:cs="Calibri"/>
+          <w:sz w:val="22"/>
+          <w:szCs w:val="22"/>
+        </w:rPr>
+        <w:t>effunet</w:t>
+      </w:r>
+      <w:proofErr w:type="spellEnd"/>
+      <w:r>
+        <w:rPr>
+          <w:rFonts w:ascii="Calibri" w:hAnsi="Calibri" w:cs="Calibri"/>
+          <w:sz w:val="22"/>
+          <w:szCs w:val="22"/>
+        </w:rPr>
+        <w:t>', '</w:t>
+      </w:r>
+      <w:proofErr w:type="spellStart"/>
+      <w:r>
+        <w:rPr>
+          <w:rFonts w:ascii="Calibri" w:hAnsi="Calibri" w:cs="Calibri"/>
+          <w:sz w:val="22"/>
+          <w:szCs w:val="22"/>
+        </w:rPr>
+        <w:t>unet</w:t>
+      </w:r>
+      <w:proofErr w:type="spellEnd"/>
+      <w:r>
+        <w:rPr>
+          <w:rFonts w:ascii="Calibri" w:hAnsi="Calibri" w:cs="Calibri"/>
+          <w:sz w:val="22"/>
+          <w:szCs w:val="22"/>
+        </w:rPr>
+        <w:t>']</w:t>
+      </w:r>
+    </w:p>
+    <w:p>
+      <w:pPr>
+        <w:pStyle w:val="ListParagraph"/>
+        <w:numPr>
+          <w:ilvl w:val="0"/>
+          <w:numId w:val="11"/>
+        </w:numPr>
+        <w:jc w:val="both"/>
+        <w:rPr>
+          <w:rFonts w:ascii="Calibri" w:hAnsi="Calibri" w:cs="Calibri"/>
+          <w:sz w:val="22"/>
+          <w:szCs w:val="22"/>
+        </w:rPr>
+      </w:pPr>
+      <w:proofErr w:type="spellStart"/>
+      <w:r>
+        <w:rPr>
+          <w:rFonts w:ascii="Calibri" w:hAnsi="Calibri" w:cs="Calibri"/>
+          <w:b/>
+          <w:bCs/>
+          <w:sz w:val="22"/>
+          <w:szCs w:val="22"/>
+        </w:rPr>
+        <w:t>model_path</w:t>
+      </w:r>
+      <w:proofErr w:type="spellEnd"/>
+      <w:r>
+        <w:rPr>
+          <w:rFonts w:ascii="Calibri" w:hAnsi="Calibri" w:cs="Calibri"/>
+          <w:sz w:val="22"/>
+          <w:szCs w:val="22"/>
+        </w:rPr>
+        <w:t>: Path where trained classifier model is saved</w:t>
+      </w:r>
+    </w:p>
+    <w:p>
+      <w:pPr>
+        <w:pStyle w:val="ListParagraph"/>
+        <w:numPr>
+          <w:ilvl w:val="0"/>
+          <w:numId w:val="11"/>
+        </w:numPr>
+        <w:jc w:val="both"/>
+        <w:rPr>
+          <w:rFonts w:ascii="Calibri" w:hAnsi="Calibri" w:cs="Calibri"/>
+          <w:sz w:val="22"/>
+          <w:szCs w:val="22"/>
+        </w:rPr>
+      </w:pPr>
+      <w:proofErr w:type="spellStart"/>
+      <w:r>
+        <w:rPr>
+          <w:rFonts w:ascii="Calibri" w:hAnsi="Calibri" w:cs="Calibri"/>
+          <w:b/>
+          <w:bCs/>
+          <w:sz w:val="22"/>
+          <w:szCs w:val="22"/>
+        </w:rPr>
+        <w:t>result_path</w:t>
+      </w:r>
+      <w:proofErr w:type="spellEnd"/>
+      <w:r>
+        <w:rPr>
+          <w:rFonts w:ascii="Calibri" w:hAnsi="Calibri" w:cs="Calibri"/>
+          <w:sz w:val="22"/>
+          <w:szCs w:val="22"/>
+        </w:rPr>
+        <w:t>: Path to search results.</w:t>
+      </w:r>
+    </w:p>
+    <w:p>
+      <w:pPr>
+        <w:jc w:val="both"/>
+        <w:rPr>
+          <w:rFonts w:ascii="Calibri" w:hAnsi="Calibri" w:cs="Calibri"/>
+          <w:sz w:val="22"/>
+          <w:szCs w:val="22"/>
+        </w:rPr>
+      </w:pPr>
+    </w:p>
+    <w:p>
+      <w:pPr>
+        <w:pStyle w:val="Heading3"/>
+      </w:pPr>
+      <w:r>
+        <w:t>Open-ended Section</w:t>
+      </w:r>
+    </w:p>
+    <w:p>
+      <w:pPr>
+        <w:jc w:val="both"/>
+        <w:rPr>
+          <w:rFonts w:ascii="Calibri" w:hAnsi="Calibri" w:cs="Calibri"/>
+          <w:sz w:val="22"/>
+          <w:szCs w:val="22"/>
+        </w:rPr>
+      </w:pPr>
+      <w:r>
+        <w:rPr>
+          <w:rFonts w:ascii="Calibri" w:hAnsi="Calibri" w:cs="Calibri"/>
+          <w:sz w:val="22"/>
+          <w:szCs w:val="22"/>
+        </w:rPr>
+        <w:t>This section details the steps to download data, prepare labels (if needed), train models with different supervision strategies, and evaluate them.</w:t>
+      </w:r>
+    </w:p>
+    <w:p>
+      <w:pPr>
+        <w:pStyle w:val="Heading4"/>
+      </w:pPr>
+      <w:r>
+        <w:t>Step 1: Download Data</w:t>
+      </w:r>
+    </w:p>
+    <w:p>
+      <w:pPr>
+        <w:jc w:val="both"/>
+        <w:rPr>
+          <w:rFonts w:ascii="Calibri" w:hAnsi="Calibri" w:cs="Calibri"/>
+          <w:sz w:val="22"/>
+          <w:szCs w:val="22"/>
+        </w:rPr>
+      </w:pPr>
+      <w:r>
+        <w:rPr>
+          <w:rFonts w:ascii="Calibri" w:hAnsi="Calibri" w:cs="Calibri"/>
+          <w:sz w:val="22"/>
+          <w:szCs w:val="22"/>
+        </w:rPr>
+        <w:t>This script checks if the Oxford-IIIT Pet Dataset has been downloaded already. If not, download it.</w:t>
+      </w:r>
+    </w:p>
+    <w:p>
+      <w:pPr>
+        <w:jc w:val="both"/>
+        <w:rPr>
+          <w:rFonts w:ascii="Consolas" w:hAnsi="Consolas" w:cs="Calibri"/>
+          <w:sz w:val="20"/>
+          <w:szCs w:val="20"/>
+          <w:shd w:val="pct15" w:color="auto" w:fill="FFFFFF"/>
+        </w:rPr>
+      </w:pPr>
+      <w:r>
+        <w:rPr>
+          <w:rFonts w:ascii="Consolas" w:hAnsi="Consolas" w:cs="Calibri"/>
+          <w:sz w:val="20"/>
+          <w:szCs w:val="20"/>
+          <w:shd w:val="pct15" w:color="auto" w:fill="FFFFFF"/>
+        </w:rPr>
+        <w:t xml:space="preserve">python -m </w:t>
+      </w:r>
+      <w:proofErr w:type="spellStart"/>
+      <w:r>
+        <w:rPr>
+          <w:rFonts w:ascii="Consolas" w:hAnsi="Consolas" w:cs="Calibri"/>
+          <w:sz w:val="20"/>
+          <w:szCs w:val="20"/>
+          <w:shd w:val="pct15" w:color="auto" w:fill="FFFFFF"/>
+        </w:rPr>
+        <w:t>open_ended.download_data</w:t>
+      </w:r>
+      <w:proofErr w:type="spellEnd"/>
+    </w:p>
+    <w:p>
+      <w:pPr>
+        <w:jc w:val="both"/>
+        <w:rPr>
+          <w:rFonts w:ascii="Calibri" w:hAnsi="Calibri" w:cs="Calibri"/>
+          <w:sz w:val="22"/>
+          <w:szCs w:val="22"/>
+        </w:rPr>
+      </w:pPr>
+      <w:r>
+        <w:rPr>
+          <w:rFonts w:ascii="Calibri" w:hAnsi="Calibri" w:cs="Calibri"/>
+          <w:sz w:val="22"/>
+          <w:szCs w:val="22"/>
+        </w:rPr>
+        <w:lastRenderedPageBreak/>
+        <w:t>Note:</w:t>
+      </w:r>
+      <w:r>
+        <w:rPr>
+          <w:rFonts w:ascii="Calibri" w:hAnsi="Calibri" w:cs="Calibri"/>
+          <w:sz w:val="22"/>
+          <w:szCs w:val="22"/>
+        </w:rPr>
+        <w:t xml:space="preserve"> This command will download the dataset into a directory (likely `./data` based on subsequent commands). Ensure you have sufficient disk space and an internet connection.</w:t>
+      </w:r>
+    </w:p>
+    <w:p>
+      <w:pPr>
+        <w:pStyle w:val="Heading4"/>
+      </w:pPr>
+      <w:r>
+        <w:t>Step 2: Generate Weak Labels (Optional, Attached in submission)</w:t>
+      </w:r>
+    </w:p>
+    <w:p>
+      <w:pPr>
+        <w:jc w:val="both"/>
+        <w:rPr>
+          <w:rFonts w:ascii="Calibri" w:hAnsi="Calibri" w:cs="Calibri"/>
+          <w:sz w:val="22"/>
+          <w:szCs w:val="22"/>
+        </w:rPr>
+      </w:pPr>
+      <w:r>
+        <w:rPr>
+          <w:rFonts w:ascii="Calibri" w:hAnsi="Calibri" w:cs="Calibri"/>
+          <w:sz w:val="22"/>
+          <w:szCs w:val="22"/>
+        </w:rPr>
+        <w:t>This script generates the sparse weak annotations (points, scribbles, boxes) from the ground-truth segmentation masks provided by the original dataset.</w:t>
+      </w:r>
+    </w:p>
+    <w:p>
+      <w:pPr>
+        <w:rPr>
+          <w:rFonts w:ascii="Consolas" w:hAnsi="Consolas" w:cs="Calibri"/>
+          <w:sz w:val="20"/>
+          <w:szCs w:val="20"/>
+          <w:shd w:val="pct15" w:color="auto" w:fill="FFFFFF"/>
+        </w:rPr>
+      </w:pPr>
+      <w:r>
+        <w:rPr>
+          <w:rFonts w:ascii="Consolas" w:hAnsi="Consolas" w:cs="Calibri"/>
+          <w:sz w:val="20"/>
+          <w:szCs w:val="20"/>
+          <w:shd w:val="pct15" w:color="auto" w:fill="FFFFFF"/>
+        </w:rPr>
+        <w:t xml:space="preserve">python -m </w:t>
+      </w:r>
+      <w:proofErr w:type="spellStart"/>
+      <w:r>
+        <w:rPr>
+          <w:rFonts w:ascii="Consolas" w:hAnsi="Consolas" w:cs="Calibri"/>
+          <w:sz w:val="20"/>
+          <w:szCs w:val="20"/>
+          <w:shd w:val="pct15" w:color="auto" w:fill="FFFFFF"/>
+        </w:rPr>
+        <w:t>open_ended.weak_label_generator</w:t>
+      </w:r>
+      <w:proofErr w:type="spellEnd"/>
+      <w:r>
+        <w:rPr>
+          <w:rFonts w:ascii="Consolas" w:hAnsi="Consolas" w:cs="Calibri"/>
+          <w:sz w:val="20"/>
+          <w:szCs w:val="20"/>
+          <w:shd w:val="pct15" w:color="auto" w:fill="FFFFFF"/>
+        </w:rPr>
+        <w:t xml:space="preserve"> --</w:t>
+      </w:r>
+      <w:proofErr w:type="spellStart"/>
+      <w:r>
+        <w:rPr>
+          <w:rFonts w:ascii="Consolas" w:hAnsi="Consolas" w:cs="Calibri"/>
+          <w:sz w:val="20"/>
+          <w:szCs w:val="20"/>
+          <w:shd w:val="pct15" w:color="auto" w:fill="FFFFFF"/>
+        </w:rPr>
+        <w:t>data_dir</w:t>
+      </w:r>
+      <w:proofErr w:type="spellEnd"/>
+      <w:r>
+        <w:rPr>
+          <w:rFonts w:ascii="Consolas" w:hAnsi="Consolas" w:cs="Calibri"/>
+          <w:sz w:val="20"/>
+          <w:szCs w:val="20"/>
+          <w:shd w:val="pct15" w:color="auto" w:fill="FFFFFF"/>
+        </w:rPr>
+        <w:t xml:space="preserve"> ./data/oxford-</w:t>
+      </w:r>
+      <w:proofErr w:type="spellStart"/>
+      <w:r>
+        <w:rPr>
+          <w:rFonts w:ascii="Consolas" w:hAnsi="Consolas" w:cs="Calibri"/>
+          <w:sz w:val="20"/>
+          <w:szCs w:val="20"/>
+          <w:shd w:val="pct15" w:color="auto" w:fill="FFFFFF"/>
+        </w:rPr>
+        <w:t>iiit</w:t>
+      </w:r>
+      <w:proofErr w:type="spellEnd"/>
+      <w:r>
+        <w:rPr>
+          <w:rFonts w:ascii="Consolas" w:hAnsi="Consolas" w:cs="Calibri"/>
+          <w:sz w:val="20"/>
+          <w:szCs w:val="20"/>
+          <w:shd w:val="pct15" w:color="auto" w:fill="FFFFFF"/>
+        </w:rPr>
+        <w:t>-pet --</w:t>
+      </w:r>
+      <w:proofErr w:type="spellStart"/>
+      <w:r>
+        <w:rPr>
+          <w:rFonts w:ascii="Consolas" w:hAnsi="Consolas" w:cs="Calibri"/>
+          <w:sz w:val="20"/>
+          <w:szCs w:val="20"/>
+          <w:shd w:val="pct15" w:color="auto" w:fill="FFFFFF"/>
+        </w:rPr>
+        <w:t>output_file</w:t>
+      </w:r>
+      <w:proofErr w:type="spellEnd"/>
+      <w:r>
+        <w:rPr>
+          <w:rFonts w:ascii="Consolas" w:hAnsi="Consolas" w:cs="Calibri"/>
+          <w:sz w:val="20"/>
+          <w:szCs w:val="20"/>
+          <w:shd w:val="pct15" w:color="auto" w:fill="FFFFFF"/>
+        </w:rPr>
+        <w:t xml:space="preserve"> ./</w:t>
+      </w:r>
+      <w:proofErr w:type="spellStart"/>
+      <w:r>
+        <w:rPr>
+          <w:rFonts w:ascii="Consolas" w:hAnsi="Consolas" w:cs="Calibri"/>
+          <w:sz w:val="20"/>
+          <w:szCs w:val="20"/>
+          <w:shd w:val="pct15" w:color="auto" w:fill="FFFFFF"/>
+        </w:rPr>
+        <w:t>open_ended</w:t>
+      </w:r>
+      <w:proofErr w:type="spellEnd"/>
+      <w:r>
+        <w:rPr>
+          <w:rFonts w:ascii="Consolas" w:hAnsi="Consolas" w:cs="Calibri"/>
+          <w:sz w:val="20"/>
+          <w:szCs w:val="20"/>
+          <w:shd w:val="pct15" w:color="auto" w:fill="FFFFFF"/>
+        </w:rPr>
+        <w:t>/</w:t>
+      </w:r>
+      <w:proofErr w:type="spellStart"/>
+      <w:r>
+        <w:rPr>
+          <w:rFonts w:ascii="Consolas" w:hAnsi="Consolas" w:cs="Calibri"/>
+          <w:sz w:val="20"/>
+          <w:szCs w:val="20"/>
+          <w:shd w:val="pct15" w:color="auto" w:fill="FFFFFF"/>
+        </w:rPr>
+        <w:t>weak_labels</w:t>
+      </w:r>
+      <w:proofErr w:type="spellEnd"/>
+      <w:r>
+        <w:rPr>
+          <w:rFonts w:ascii="Consolas" w:hAnsi="Consolas" w:cs="Calibri"/>
+          <w:sz w:val="20"/>
+          <w:szCs w:val="20"/>
+          <w:shd w:val="pct15" w:color="auto" w:fill="FFFFFF"/>
+        </w:rPr>
+        <w:t>/</w:t>
+      </w:r>
+      <w:proofErr w:type="spellStart"/>
+      <w:r>
+        <w:rPr>
+          <w:rFonts w:ascii="Consolas" w:hAnsi="Consolas" w:cs="Calibri"/>
+          <w:sz w:val="20"/>
+          <w:szCs w:val="20"/>
+          <w:shd w:val="pct15" w:color="auto" w:fill="FFFFFF"/>
+        </w:rPr>
+        <w:t>weak_labels_train.pkl</w:t>
+      </w:r>
+      <w:proofErr w:type="spellEnd"/>
+    </w:p>
+    <w:p>
+      <w:pPr>
+        <w:pStyle w:val="ListParagraph"/>
+        <w:numPr>
+          <w:ilvl w:val="0"/>
+          <w:numId w:val="12"/>
+        </w:numPr>
+        <w:jc w:val="both"/>
+        <w:rPr>
+          <w:rFonts w:ascii="Calibri" w:hAnsi="Calibri" w:cs="Calibri"/>
+          <w:sz w:val="22"/>
+          <w:szCs w:val="22"/>
+        </w:rPr>
+      </w:pPr>
+      <w:proofErr w:type="spellStart"/>
+      <w:r>
+        <w:rPr>
+          <w:rFonts w:ascii="Calibri" w:hAnsi="Calibri" w:cs="Calibri"/>
+          <w:b/>
+          <w:bCs/>
+          <w:sz w:val="22"/>
+          <w:szCs w:val="22"/>
+        </w:rPr>
+        <w:t>data_dir</w:t>
+      </w:r>
+      <w:proofErr w:type="spellEnd"/>
+      <w:r>
+        <w:rPr>
+          <w:rFonts w:ascii="Calibri" w:hAnsi="Calibri" w:cs="Calibri"/>
+          <w:sz w:val="22"/>
+          <w:szCs w:val="22"/>
+        </w:rPr>
+        <w:t xml:space="preserve"> ./data/oxford-</w:t>
+      </w:r>
+      <w:proofErr w:type="spellStart"/>
+      <w:r>
+        <w:rPr>
+          <w:rFonts w:ascii="Calibri" w:hAnsi="Calibri" w:cs="Calibri"/>
+          <w:sz w:val="22"/>
+          <w:szCs w:val="22"/>
+        </w:rPr>
+        <w:t>iiit</w:t>
+      </w:r>
+      <w:proofErr w:type="spellEnd"/>
+      <w:r>
+        <w:rPr>
+          <w:rFonts w:ascii="Calibri" w:hAnsi="Calibri" w:cs="Calibri"/>
+          <w:sz w:val="22"/>
+          <w:szCs w:val="22"/>
+        </w:rPr>
+        <w:t>-pet: Specifies the directory where the Oxford-IIIT Pet dataset was downloaded (input).</w:t>
+      </w:r>
+    </w:p>
+    <w:p>
+      <w:pPr>
+        <w:pStyle w:val="ListParagraph"/>
+        <w:numPr>
+          <w:ilvl w:val="0"/>
+          <w:numId w:val="12"/>
+        </w:numPr>
+        <w:jc w:val="both"/>
+        <w:rPr>
+          <w:rFonts w:ascii="Calibri" w:hAnsi="Calibri" w:cs="Calibri"/>
+          <w:sz w:val="22"/>
+          <w:szCs w:val="22"/>
+        </w:rPr>
+      </w:pPr>
+      <w:proofErr w:type="spellStart"/>
+      <w:r>
+        <w:rPr>
+          <w:rFonts w:ascii="Calibri" w:hAnsi="Calibri" w:cs="Calibri"/>
+          <w:b/>
+          <w:bCs/>
+          <w:sz w:val="22"/>
+          <w:szCs w:val="22"/>
+        </w:rPr>
+        <w:t>output_file</w:t>
+      </w:r>
+      <w:proofErr w:type="spellEnd"/>
+      <w:r>
+        <w:rPr>
+          <w:rFonts w:ascii="Calibri" w:hAnsi="Calibri" w:cs="Calibri"/>
+          <w:sz w:val="22"/>
+          <w:szCs w:val="22"/>
+        </w:rPr>
+        <w:t xml:space="preserve"> ./</w:t>
+      </w:r>
+      <w:proofErr w:type="spellStart"/>
+      <w:r>
+        <w:rPr>
+          <w:rFonts w:ascii="Calibri" w:hAnsi="Calibri" w:cs="Calibri"/>
+          <w:sz w:val="22"/>
+          <w:szCs w:val="22"/>
+        </w:rPr>
+        <w:t>open_ended</w:t>
+      </w:r>
+      <w:proofErr w:type="spellEnd"/>
+      <w:r>
+        <w:rPr>
+          <w:rFonts w:ascii="Calibri" w:hAnsi="Calibri" w:cs="Calibri"/>
+          <w:sz w:val="22"/>
+          <w:szCs w:val="22"/>
+        </w:rPr>
+        <w:t>/</w:t>
+      </w:r>
+      <w:proofErr w:type="spellStart"/>
+      <w:r>
+        <w:rPr>
+          <w:rFonts w:ascii="Calibri" w:hAnsi="Calibri" w:cs="Calibri"/>
+          <w:sz w:val="22"/>
+          <w:szCs w:val="22"/>
+        </w:rPr>
+        <w:t>weak_labels</w:t>
+      </w:r>
+      <w:proofErr w:type="spellEnd"/>
+      <w:r>
+        <w:rPr>
+          <w:rFonts w:ascii="Calibri" w:hAnsi="Calibri" w:cs="Calibri"/>
+          <w:sz w:val="22"/>
+          <w:szCs w:val="22"/>
+        </w:rPr>
+        <w:t>/</w:t>
+      </w:r>
+      <w:proofErr w:type="spellStart"/>
+      <w:r>
+        <w:rPr>
+          <w:rFonts w:ascii="Calibri" w:hAnsi="Calibri" w:cs="Calibri"/>
+          <w:sz w:val="22"/>
+          <w:szCs w:val="22"/>
+        </w:rPr>
+        <w:t>weak_labels_train.pkl</w:t>
+      </w:r>
+      <w:proofErr w:type="spellEnd"/>
+      <w:r>
+        <w:rPr>
+          <w:rFonts w:ascii="Calibri" w:hAnsi="Calibri" w:cs="Calibri"/>
+          <w:sz w:val="22"/>
+          <w:szCs w:val="22"/>
+        </w:rPr>
+        <w:t>: Specifies the path to save the generated weak labels as a Python pickle file (output).</w:t>
+      </w:r>
+    </w:p>
+    <w:p>
+      <w:pPr>
+        <w:jc w:val="both"/>
+        <w:rPr>
+          <w:rFonts w:ascii="Calibri" w:hAnsi="Calibri" w:cs="Calibri"/>
+          <w:sz w:val="22"/>
+          <w:szCs w:val="22"/>
+        </w:rPr>
+      </w:pPr>
+      <w:r>
+        <w:rPr>
+          <w:rFonts w:ascii="Calibri" w:hAnsi="Calibri" w:cs="Calibri"/>
+          <w:b/>
+          <w:bCs/>
+          <w:color w:val="BF4E14" w:themeColor="accent2" w:themeShade="BF"/>
+          <w:sz w:val="22"/>
+          <w:szCs w:val="22"/>
+        </w:rPr>
+        <w:t>Important Note:</w:t>
+      </w:r>
+      <w:r>
+        <w:rPr>
+          <w:rFonts w:ascii="Calibri" w:hAnsi="Calibri" w:cs="Calibri"/>
+          <w:color w:val="BF4E14" w:themeColor="accent2" w:themeShade="BF"/>
+          <w:sz w:val="22"/>
+          <w:szCs w:val="22"/>
+        </w:rPr>
+        <w:t xml:space="preserve"> </w:t>
+      </w:r>
+      <w:r>
+        <w:rPr>
+          <w:rFonts w:ascii="Calibri" w:hAnsi="Calibri" w:cs="Calibri"/>
+          <w:sz w:val="22"/>
+          <w:szCs w:val="22"/>
+        </w:rPr>
+        <w:t>P</w:t>
+      </w:r>
+      <w:r>
+        <w:rPr>
+          <w:rFonts w:ascii="Calibri" w:hAnsi="Calibri" w:cs="Calibri"/>
+          <w:sz w:val="22"/>
+          <w:szCs w:val="22"/>
+        </w:rPr>
+        <w:t>re-generated weak labels (</w:t>
+      </w:r>
+      <w:proofErr w:type="spellStart"/>
+      <w:r>
+        <w:rPr>
+          <w:rFonts w:ascii="Calibri" w:hAnsi="Calibri" w:cs="Calibri"/>
+          <w:b/>
+          <w:bCs/>
+          <w:i/>
+          <w:iCs/>
+          <w:sz w:val="22"/>
+          <w:szCs w:val="22"/>
+        </w:rPr>
+        <w:t>weak_labels_train.pkl</w:t>
+      </w:r>
+      <w:proofErr w:type="spellEnd"/>
+      <w:r>
+        <w:rPr>
+          <w:rFonts w:ascii="Calibri" w:hAnsi="Calibri" w:cs="Calibri"/>
+          <w:sz w:val="22"/>
+          <w:szCs w:val="22"/>
+        </w:rPr>
+        <w:t xml:space="preserve">) are already included in the </w:t>
+      </w:r>
+      <w:r>
+        <w:rPr>
+          <w:rFonts w:ascii="Calibri" w:hAnsi="Calibri" w:cs="Calibri"/>
+          <w:b/>
+          <w:bCs/>
+          <w:i/>
+          <w:iCs/>
+          <w:sz w:val="22"/>
+          <w:szCs w:val="22"/>
+        </w:rPr>
+        <w:t>./</w:t>
+      </w:r>
+      <w:proofErr w:type="spellStart"/>
+      <w:r>
+        <w:rPr>
+          <w:rFonts w:ascii="Calibri" w:hAnsi="Calibri" w:cs="Calibri"/>
+          <w:b/>
+          <w:bCs/>
+          <w:i/>
+          <w:iCs/>
+          <w:sz w:val="22"/>
+          <w:szCs w:val="22"/>
+        </w:rPr>
+        <w:t>open_ended</w:t>
+      </w:r>
+      <w:proofErr w:type="spellEnd"/>
+      <w:r>
+        <w:rPr>
+          <w:rFonts w:ascii="Calibri" w:hAnsi="Calibri" w:cs="Calibri"/>
+          <w:b/>
+          <w:bCs/>
+          <w:i/>
+          <w:iCs/>
+          <w:sz w:val="22"/>
+          <w:szCs w:val="22"/>
+        </w:rPr>
+        <w:t>/</w:t>
+      </w:r>
+      <w:proofErr w:type="spellStart"/>
+      <w:r>
+        <w:rPr>
+          <w:rFonts w:ascii="Calibri" w:hAnsi="Calibri" w:cs="Calibri"/>
+          <w:b/>
+          <w:bCs/>
+          <w:i/>
+          <w:iCs/>
+          <w:sz w:val="22"/>
+          <w:szCs w:val="22"/>
+        </w:rPr>
+        <w:t>weak_labels</w:t>
+      </w:r>
+      <w:proofErr w:type="spellEnd"/>
+      <w:r>
+        <w:rPr>
+          <w:rFonts w:ascii="Calibri" w:hAnsi="Calibri" w:cs="Calibri"/>
+          <w:b/>
+          <w:bCs/>
+          <w:i/>
+          <w:iCs/>
+          <w:sz w:val="22"/>
+          <w:szCs w:val="22"/>
+        </w:rPr>
+        <w:t>/</w:t>
+      </w:r>
+      <w:r>
+        <w:rPr>
+          <w:rFonts w:ascii="Calibri" w:hAnsi="Calibri" w:cs="Calibri"/>
+          <w:sz w:val="22"/>
+          <w:szCs w:val="22"/>
+        </w:rPr>
+        <w:t xml:space="preserve"> directory within the repository. Therefore, running this step is generally NOT necessary unless you want to regenerate the labels with different parameters or settings.</w:t>
+      </w:r>
+    </w:p>
+    <w:p>
+      <w:pPr>
+        <w:jc w:val="both"/>
+        <w:rPr>
+          <w:rFonts w:ascii="Calibri" w:hAnsi="Calibri" w:cs="Calibri"/>
+          <w:sz w:val="22"/>
+          <w:szCs w:val="22"/>
+        </w:rPr>
+      </w:pPr>
+    </w:p>
+    <w:p>
+      <w:pPr>
+        <w:pStyle w:val="Heading4"/>
+      </w:pPr>
+      <w:r>
+        <w:t>Step 3: Train Segmentation Models</w:t>
+      </w:r>
+    </w:p>
+    <w:p>
+      <w:pPr>
+        <w:jc w:val="both"/>
+        <w:rPr>
+          <w:rFonts w:ascii="Calibri" w:hAnsi="Calibri" w:cs="Calibri"/>
+          <w:sz w:val="22"/>
+          <w:szCs w:val="22"/>
+        </w:rPr>
+      </w:pPr>
+      <w:r>
+        <w:rPr>
+          <w:rFonts w:ascii="Calibri" w:hAnsi="Calibri" w:cs="Calibri"/>
+          <w:sz w:val="22"/>
+          <w:szCs w:val="22"/>
+        </w:rPr>
+        <w:t xml:space="preserve">This is the core step where the segmentation model is trained using different weak supervision configurations. The script </w:t>
+      </w:r>
+      <w:r>
+        <w:rPr>
+          <w:rFonts w:ascii="Calibri" w:hAnsi="Calibri" w:cs="Calibri"/>
+          <w:b/>
+          <w:bCs/>
+          <w:i/>
+          <w:iCs/>
+          <w:sz w:val="22"/>
+          <w:szCs w:val="22"/>
+        </w:rPr>
+        <w:t>open_ended/train.py</w:t>
+      </w:r>
+      <w:r>
+        <w:rPr>
+          <w:rFonts w:ascii="Calibri" w:hAnsi="Calibri" w:cs="Calibri"/>
+          <w:sz w:val="22"/>
+          <w:szCs w:val="22"/>
+        </w:rPr>
+        <w:t xml:space="preserve"> is used repeatedly with different arguments.</w:t>
+      </w:r>
+    </w:p>
+    <w:p>
+      <w:pPr>
+        <w:rPr>
+          <w:rFonts w:ascii="Calibri" w:hAnsi="Calibri" w:cs="Calibri"/>
+          <w:sz w:val="22"/>
+          <w:szCs w:val="22"/>
+        </w:rPr>
+      </w:pPr>
+      <w:r>
+        <w:rPr>
+          <w:rFonts w:ascii="Calibri" w:hAnsi="Calibri" w:cs="Calibri"/>
+          <w:b/>
+          <w:bCs/>
+          <w:color w:val="BF4E14" w:themeColor="accent2" w:themeShade="BF"/>
+          <w:sz w:val="22"/>
+          <w:szCs w:val="22"/>
+        </w:rPr>
+        <w:t>Important Note:</w:t>
+      </w:r>
+      <w:r>
+        <w:rPr>
+          <w:rFonts w:ascii="Calibri" w:hAnsi="Calibri" w:cs="Calibri"/>
+          <w:color w:val="BF4E14" w:themeColor="accent2" w:themeShade="BF"/>
+          <w:sz w:val="22"/>
+          <w:szCs w:val="22"/>
+        </w:rPr>
+        <w:t xml:space="preserve"> </w:t>
+      </w:r>
+      <w:r>
+        <w:rPr>
+          <w:rFonts w:ascii="Calibri" w:hAnsi="Calibri" w:cs="Calibri"/>
+          <w:sz w:val="22"/>
+          <w:szCs w:val="22"/>
+        </w:rPr>
+        <w:t xml:space="preserve">Model weights are available at </w:t>
+      </w:r>
+      <w:hyperlink r:id="rId14" w:history="1">
         <w:r>
           <w:rPr>
             <w:rStyle w:val="Hyperlink"/>
@@ -4041,16 +4058,7 @@
             <w:sz w:val="22"/>
             <w:szCs w:val="22"/>
           </w:rPr>
-          <w:t>_</w:t>
-        </w:r>
-        <w:r>
-          <w:rPr>
-            <w:rStyle w:val="Hyperlink"/>
-            <w:rFonts w:ascii="Calibri" w:hAnsi="Calibri" w:cs="Calibri"/>
-            <w:sz w:val="22"/>
-            <w:szCs w:val="22"/>
-          </w:rPr>
-          <w:t>uk/Euk2rbgGvglEoERYxqLS-m4BK1fxKh6cGZWMT7HarEnY_w?e=qRIYGe</w:t>
+          <w:t>https://liveuclac-my.sharepoint.com/:f:/g/personal/ucabz68_ucl_ac_uk/Euk2rbgGvglEoERYxqLS-m4BK1fxKh6cGZWMT7HarEnY_w?e=qRIYGe</w:t>
         </w:r>
       </w:hyperlink>
       <w:r>

</xml_diff>